<commit_message>
Edit calculations/explanation to exercises
</commit_message>
<xml_diff>
--- a/4-signal-generation/convolution of signals/4b lc cc calculations.docx
+++ b/4-signal-generation/convolution of signals/4b lc cc calculations.docx
@@ -29,7 +29,14 @@
           <w:sz w:val="24"/>
           <w:szCs w:val="24"/>
         </w:rPr>
-        <w:t>Exercise 1:</w:t>
+        <w:t>Problem</w:t>
+      </w:r>
+      <w:r>
+        <w:rPr>
+          <w:sz w:val="24"/>
+          <w:szCs w:val="24"/>
+        </w:rPr>
+        <w:t xml:space="preserve"> 1:</w:t>
       </w:r>
     </w:p>
     <w:p>
@@ -44,14 +51,7 @@
           <w:sz w:val="24"/>
           <w:szCs w:val="24"/>
         </w:rPr>
-        <w:t>P</w:t>
-      </w:r>
-      <w:r>
-        <w:rPr>
-          <w:sz w:val="24"/>
-          <w:szCs w:val="24"/>
-        </w:rPr>
-        <w:t>erform convolution of the following two discrete time signals. x * 1(</w:t>
+        <w:t>Perform convolution of the following two discrete time signals. x * 1(</w:t>
       </w:r>
       <w:proofErr w:type="spellStart"/>
       <w:r>
@@ -186,7 +186,6 @@
           </m:r>
           <m:r>
             <w:rPr>
-              <w:i/>
               <w:sz w:val="24"/>
               <w:szCs w:val="24"/>
             </w:rPr>
@@ -2118,7 +2117,6 @@
           </m:r>
           <m:r>
             <w:rPr>
-              <w:i/>
               <w:sz w:val="24"/>
               <w:szCs w:val="24"/>
             </w:rPr>
@@ -2603,6 +2601,9 @@
             </m:e>
           </m:d>
           <m:r>
+            <m:rPr>
+              <m:sty m:val="p"/>
+            </m:rPr>
             <w:rPr>
               <w:sz w:val="24"/>
               <w:szCs w:val="24"/>
@@ -2734,6 +2735,9 @@
             </m:sub>
           </m:sSub>
           <m:r>
+            <m:rPr>
+              <m:sty m:val="p"/>
+            </m:rPr>
             <w:rPr>
               <w:sz w:val="24"/>
               <w:szCs w:val="24"/>
@@ -3209,7 +3213,6 @@
           </m:r>
           <m:r>
             <w:rPr>
-              <w:i/>
               <w:sz w:val="24"/>
               <w:szCs w:val="24"/>
             </w:rPr>
@@ -3311,7 +3314,6 @@
           </m:r>
           <m:r>
             <w:rPr>
-              <w:i/>
               <w:sz w:val="24"/>
               <w:szCs w:val="24"/>
             </w:rPr>
@@ -3470,6 +3472,9 @@
             <m:t xml:space="preserve"> elsewhere</m:t>
           </m:r>
           <m:r>
+            <m:rPr>
+              <m:sty m:val="p"/>
+            </m:rPr>
             <w:rPr>
               <w:sz w:val="24"/>
               <w:szCs w:val="24"/>
@@ -3528,6 +3533,9 @@
             <m:t xml:space="preserve"> elsewhere</m:t>
           </m:r>
           <m:r>
+            <m:rPr>
+              <m:sty m:val="p"/>
+            </m:rPr>
             <w:rPr>
               <w:sz w:val="24"/>
               <w:szCs w:val="24"/>
@@ -6031,12 +6039,797 @@
             </m:e>
           </m:d>
           <m:r>
+            <m:rPr>
+              <m:sty m:val="p"/>
+            </m:rPr>
             <w:rPr>
               <w:sz w:val="24"/>
               <w:szCs w:val="24"/>
             </w:rPr>
             <w:br/>
           </m:r>
+        </m:oMath>
+        <m:oMath>
+          <m:r>
+            <m:rPr>
+              <m:sty m:val="p"/>
+            </m:rPr>
+            <w:rPr>
+              <w:sz w:val="24"/>
+              <w:szCs w:val="24"/>
+            </w:rPr>
+            <w:br/>
+          </m:r>
+        </m:oMath>
+      </m:oMathPara>
+    </w:p>
+    <w:p>
+      <w:pPr>
+        <w:rPr>
+          <w:sz w:val="24"/>
+          <w:szCs w:val="24"/>
+        </w:rPr>
+      </w:pPr>
+      <w:r>
+        <w:rPr>
+          <w:sz w:val="24"/>
+          <w:szCs w:val="24"/>
+        </w:rPr>
+        <w:t>Problem 2:</w:t>
+      </w:r>
+    </w:p>
+    <w:p>
+      <w:pPr>
+        <w:rPr>
+          <w:sz w:val="24"/>
+          <w:szCs w:val="24"/>
+        </w:rPr>
+      </w:pPr>
+      <w:r>
+        <w:rPr>
+          <w:sz w:val="24"/>
+          <w:szCs w:val="24"/>
+        </w:rPr>
+        <w:t>P</w:t>
+      </w:r>
+      <w:r>
+        <w:rPr>
+          <w:sz w:val="24"/>
+          <w:szCs w:val="24"/>
+        </w:rPr>
+        <w:t>erform circular convolution of the following two discrete time signals</w:t>
+      </w:r>
+      <w:r>
+        <w:rPr>
+          <w:sz w:val="24"/>
+          <w:szCs w:val="24"/>
+        </w:rPr>
+        <w:t>:</w:t>
+      </w:r>
+      <w:r>
+        <w:rPr>
+          <w:sz w:val="24"/>
+          <w:szCs w:val="24"/>
+        </w:rPr>
+        <w:t xml:space="preserve"> x1(n)= [ 1 </w:t>
+      </w:r>
+      <w:proofErr w:type="gramStart"/>
+      <w:r>
+        <w:rPr>
+          <w:sz w:val="24"/>
+          <w:szCs w:val="24"/>
+        </w:rPr>
+        <w:t>2 ]</w:t>
+      </w:r>
+      <w:proofErr w:type="gramEnd"/>
+      <w:r>
+        <w:rPr>
+          <w:sz w:val="24"/>
+          <w:szCs w:val="24"/>
+        </w:rPr>
+        <w:t xml:space="preserve"> and x2(n) = [1 2 3 4]</w:t>
+      </w:r>
+    </w:p>
+    <w:p>
+      <w:pPr>
+        <w:rPr>
+          <w:sz w:val="24"/>
+          <w:szCs w:val="24"/>
+          <w:u w:val="single"/>
+        </w:rPr>
+      </w:pPr>
+      <w:r>
+        <w:rPr>
+          <w:sz w:val="24"/>
+          <w:szCs w:val="24"/>
+          <w:u w:val="single"/>
+        </w:rPr>
+        <w:t>Matrix Method:</w:t>
+      </w:r>
+    </w:p>
+    <w:p>
+      <w:pPr>
+        <w:rPr>
+          <w:sz w:val="24"/>
+          <w:szCs w:val="24"/>
+        </w:rPr>
+      </w:pPr>
+      <w:r>
+        <w:rPr>
+          <w:sz w:val="24"/>
+          <w:szCs w:val="24"/>
+        </w:rPr>
+        <w:t xml:space="preserve">Circular convolution matrix method uses a </w:t>
+      </w:r>
+      <w:r>
+        <w:rPr>
+          <w:b/>
+          <w:bCs/>
+          <w:sz w:val="24"/>
+          <w:szCs w:val="24"/>
+        </w:rPr>
+        <w:t>circulant matrix</w:t>
+      </w:r>
+      <w:r>
+        <w:rPr>
+          <w:sz w:val="24"/>
+          <w:szCs w:val="24"/>
+        </w:rPr>
+        <w:t xml:space="preserve"> (columns are circular right-shifts of the first column) from one signal, multiplied by the column vector of the other signal.</w:t>
+      </w:r>
+    </w:p>
+    <w:p>
+      <w:pPr>
+        <w:rPr>
+          <w:sz w:val="24"/>
+          <w:szCs w:val="24"/>
+        </w:rPr>
+      </w:pPr>
+      <w:r>
+        <w:rPr>
+          <w:sz w:val="24"/>
+          <w:szCs w:val="24"/>
+        </w:rPr>
+        <w:t xml:space="preserve">For </w:t>
+      </w:r>
+      <m:oMath>
+        <m:sSub>
+          <m:sSubPr>
+            <m:ctrlPr>
+              <w:rPr>
+                <w:rFonts w:ascii="Cambria Math" w:hAnsi="Cambria Math"/>
+                <w:sz w:val="24"/>
+                <w:szCs w:val="24"/>
+              </w:rPr>
+            </m:ctrlPr>
+          </m:sSubPr>
+          <m:e>
+            <m:r>
+              <w:rPr>
+                <w:rFonts w:ascii="Cambria Math" w:hAnsi="Cambria Math"/>
+                <w:sz w:val="24"/>
+                <w:szCs w:val="24"/>
+              </w:rPr>
+              <m:t>x</m:t>
+            </m:r>
+          </m:e>
+          <m:sub>
+            <m:r>
+              <w:rPr>
+                <w:rFonts w:ascii="Cambria Math" w:hAnsi="Cambria Math"/>
+                <w:sz w:val="24"/>
+                <w:szCs w:val="24"/>
+              </w:rPr>
+              <m:t>1</m:t>
+            </m:r>
+          </m:sub>
+        </m:sSub>
+        <m:r>
+          <w:rPr>
+            <w:rFonts w:ascii="Cambria Math" w:hAnsi="Cambria Math"/>
+            <w:sz w:val="24"/>
+            <w:szCs w:val="24"/>
+          </w:rPr>
+          <m:t>[n]=[1,2]</m:t>
+        </m:r>
+      </m:oMath>
+      <w:r>
+        <w:rPr>
+          <w:sz w:val="24"/>
+          <w:szCs w:val="24"/>
+        </w:rPr>
+        <w:t xml:space="preserve">and </w:t>
+      </w:r>
+      <m:oMath>
+        <m:sSub>
+          <m:sSubPr>
+            <m:ctrlPr>
+              <w:rPr>
+                <w:rFonts w:ascii="Cambria Math" w:hAnsi="Cambria Math"/>
+                <w:sz w:val="24"/>
+                <w:szCs w:val="24"/>
+              </w:rPr>
+            </m:ctrlPr>
+          </m:sSubPr>
+          <m:e>
+            <m:r>
+              <w:rPr>
+                <w:rFonts w:ascii="Cambria Math" w:hAnsi="Cambria Math"/>
+                <w:sz w:val="24"/>
+                <w:szCs w:val="24"/>
+              </w:rPr>
+              <m:t>x</m:t>
+            </m:r>
+          </m:e>
+          <m:sub>
+            <m:r>
+              <w:rPr>
+                <w:rFonts w:ascii="Cambria Math" w:hAnsi="Cambria Math"/>
+                <w:sz w:val="24"/>
+                <w:szCs w:val="24"/>
+              </w:rPr>
+              <m:t>2</m:t>
+            </m:r>
+          </m:sub>
+        </m:sSub>
+        <m:r>
+          <w:rPr>
+            <w:rFonts w:ascii="Cambria Math" w:hAnsi="Cambria Math"/>
+            <w:sz w:val="24"/>
+            <w:szCs w:val="24"/>
+          </w:rPr>
+          <m:t>[n]=[1,2,3,4]</m:t>
+        </m:r>
+      </m:oMath>
+      <w:r>
+        <w:rPr>
+          <w:sz w:val="24"/>
+          <w:szCs w:val="24"/>
+        </w:rPr>
+        <w:t xml:space="preserve">, </w:t>
+      </w:r>
+    </w:p>
+    <w:p>
+      <w:pPr>
+        <w:rPr>
+          <w:sz w:val="24"/>
+          <w:szCs w:val="24"/>
+        </w:rPr>
+      </w:pPr>
+      <w:r>
+        <w:rPr>
+          <w:sz w:val="24"/>
+          <w:szCs w:val="24"/>
+        </w:rPr>
+        <w:t>U</w:t>
+      </w:r>
+      <w:r>
+        <w:rPr>
+          <w:sz w:val="24"/>
+          <w:szCs w:val="24"/>
+        </w:rPr>
+        <w:t xml:space="preserve">se </w:t>
+      </w:r>
+      <m:oMath>
+        <m:r>
+          <w:rPr>
+            <w:rFonts w:ascii="Cambria Math" w:hAnsi="Cambria Math"/>
+            <w:sz w:val="24"/>
+            <w:szCs w:val="24"/>
+          </w:rPr>
+          <m:t>N=4</m:t>
+        </m:r>
+        <m:r>
+          <w:rPr>
+            <w:rFonts w:ascii="Cambria Math" w:hAnsi="Cambria Math"/>
+            <w:sz w:val="24"/>
+            <w:szCs w:val="24"/>
+          </w:rPr>
+          <m:t xml:space="preserve"> </m:t>
+        </m:r>
+      </m:oMath>
+      <w:r>
+        <w:rPr>
+          <w:sz w:val="24"/>
+          <w:szCs w:val="24"/>
+        </w:rPr>
+        <w:t xml:space="preserve">(max length). </w:t>
+      </w:r>
+      <w:r>
+        <w:rPr>
+          <w:sz w:val="24"/>
+          <w:szCs w:val="24"/>
+        </w:rPr>
+        <w:t xml:space="preserve"> </w:t>
+      </w:r>
+      <w:r>
+        <w:rPr>
+          <w:sz w:val="24"/>
+          <w:szCs w:val="24"/>
+        </w:rPr>
+        <w:t xml:space="preserve">Pad </w:t>
+      </w:r>
+      <m:oMath>
+        <m:sSub>
+          <m:sSubPr>
+            <m:ctrlPr>
+              <w:rPr>
+                <w:rFonts w:ascii="Cambria Math" w:hAnsi="Cambria Math"/>
+                <w:sz w:val="24"/>
+                <w:szCs w:val="24"/>
+              </w:rPr>
+            </m:ctrlPr>
+          </m:sSubPr>
+          <m:e>
+            <m:r>
+              <w:rPr>
+                <w:rFonts w:ascii="Cambria Math" w:hAnsi="Cambria Math"/>
+                <w:sz w:val="24"/>
+                <w:szCs w:val="24"/>
+              </w:rPr>
+              <m:t>x</m:t>
+            </m:r>
+          </m:e>
+          <m:sub>
+            <m:r>
+              <w:rPr>
+                <w:rFonts w:ascii="Cambria Math" w:hAnsi="Cambria Math"/>
+                <w:sz w:val="24"/>
+                <w:szCs w:val="24"/>
+              </w:rPr>
+              <m:t>1</m:t>
+            </m:r>
+          </m:sub>
+        </m:sSub>
+      </m:oMath>
+      <w:r>
+        <w:rPr>
+          <w:sz w:val="24"/>
+          <w:szCs w:val="24"/>
+        </w:rPr>
+        <w:t xml:space="preserve">to </w:t>
+      </w:r>
+      <m:oMath>
+        <m:d>
+          <m:dPr>
+            <m:begChr m:val="["/>
+            <m:sepChr m:val=","/>
+            <m:endChr m:val="]"/>
+            <m:ctrlPr>
+              <w:rPr>
+                <w:rFonts w:ascii="Cambria Math" w:hAnsi="Cambria Math"/>
+                <w:sz w:val="24"/>
+                <w:szCs w:val="24"/>
+              </w:rPr>
+            </m:ctrlPr>
+          </m:dPr>
+          <m:e>
+            <m:r>
+              <w:rPr>
+                <w:rFonts w:ascii="Cambria Math" w:hAnsi="Cambria Math"/>
+                <w:sz w:val="24"/>
+                <w:szCs w:val="24"/>
+              </w:rPr>
+              <m:t>1</m:t>
+            </m:r>
+          </m:e>
+          <m:e>
+            <m:r>
+              <w:rPr>
+                <w:rFonts w:ascii="Cambria Math" w:hAnsi="Cambria Math"/>
+                <w:sz w:val="24"/>
+                <w:szCs w:val="24"/>
+              </w:rPr>
+              <m:t>2</m:t>
+            </m:r>
+          </m:e>
+          <m:e>
+            <m:r>
+              <w:rPr>
+                <w:rFonts w:ascii="Cambria Math" w:hAnsi="Cambria Math"/>
+                <w:sz w:val="24"/>
+                <w:szCs w:val="24"/>
+              </w:rPr>
+              <m:t>0</m:t>
+            </m:r>
+          </m:e>
+          <m:e>
+            <m:r>
+              <w:rPr>
+                <w:rFonts w:ascii="Cambria Math" w:hAnsi="Cambria Math"/>
+                <w:sz w:val="24"/>
+                <w:szCs w:val="24"/>
+              </w:rPr>
+              <m:t>0</m:t>
+            </m:r>
+          </m:e>
+        </m:d>
+      </m:oMath>
+      <w:r>
+        <w:rPr>
+          <w:sz w:val="24"/>
+          <w:szCs w:val="24"/>
+        </w:rPr>
+        <w:t>.</w:t>
+      </w:r>
+    </w:p>
+    <w:p>
+      <w:pPr>
+        <w:rPr>
+          <w:b/>
+          <w:bCs/>
+          <w:sz w:val="24"/>
+          <w:szCs w:val="24"/>
+        </w:rPr>
+      </w:pPr>
+      <w:r>
+        <w:rPr>
+          <w:b/>
+          <w:bCs/>
+          <w:sz w:val="24"/>
+          <w:szCs w:val="24"/>
+        </w:rPr>
+        <w:lastRenderedPageBreak/>
+        <w:t>Circulant Matrix Construction</w:t>
+      </w:r>
+    </w:p>
+    <w:p>
+      <w:pPr>
+        <w:rPr>
+          <w:sz w:val="24"/>
+          <w:szCs w:val="24"/>
+        </w:rPr>
+      </w:pPr>
+      <w:r>
+        <w:rPr>
+          <w:sz w:val="24"/>
+          <w:szCs w:val="24"/>
+        </w:rPr>
+        <w:t xml:space="preserve">Form circulant matrix </w:t>
+      </w:r>
+      <m:oMath>
+        <m:r>
+          <m:rPr>
+            <m:sty m:val="b"/>
+          </m:rPr>
+          <w:rPr>
+            <w:rFonts w:ascii="Cambria Math" w:hAnsi="Cambria Math"/>
+            <w:sz w:val="24"/>
+            <w:szCs w:val="24"/>
+          </w:rPr>
+          <m:t>C</m:t>
+        </m:r>
+        <m:r>
+          <m:rPr>
+            <m:sty m:val="b"/>
+          </m:rPr>
+          <w:rPr>
+            <w:rFonts w:ascii="Cambria Math" w:hAnsi="Cambria Math"/>
+            <w:sz w:val="24"/>
+            <w:szCs w:val="24"/>
+          </w:rPr>
+          <m:t xml:space="preserve"> </m:t>
+        </m:r>
+      </m:oMath>
+      <w:r>
+        <w:rPr>
+          <w:sz w:val="24"/>
+          <w:szCs w:val="24"/>
+        </w:rPr>
+        <w:t xml:space="preserve">from </w:t>
+      </w:r>
+      <m:oMath>
+        <m:sSub>
+          <m:sSubPr>
+            <m:ctrlPr>
+              <w:rPr>
+                <w:rFonts w:ascii="Cambria Math" w:hAnsi="Cambria Math"/>
+                <w:sz w:val="24"/>
+                <w:szCs w:val="24"/>
+              </w:rPr>
+            </m:ctrlPr>
+          </m:sSubPr>
+          <m:e>
+            <m:r>
+              <w:rPr>
+                <w:rFonts w:ascii="Cambria Math" w:hAnsi="Cambria Math"/>
+                <w:sz w:val="24"/>
+                <w:szCs w:val="24"/>
+              </w:rPr>
+              <m:t>x</m:t>
+            </m:r>
+          </m:e>
+          <m:sub>
+            <m:r>
+              <w:rPr>
+                <w:rFonts w:ascii="Cambria Math" w:hAnsi="Cambria Math"/>
+                <w:sz w:val="24"/>
+                <w:szCs w:val="24"/>
+              </w:rPr>
+              <m:t>1</m:t>
+            </m:r>
+          </m:sub>
+        </m:sSub>
+      </m:oMath>
+      <w:r>
+        <w:rPr>
+          <w:sz w:val="24"/>
+          <w:szCs w:val="24"/>
+        </w:rPr>
+        <w:t xml:space="preserve">(first column = </w:t>
+      </w:r>
+      <m:oMath>
+        <m:sSub>
+          <m:sSubPr>
+            <m:ctrlPr>
+              <w:rPr>
+                <w:rFonts w:ascii="Cambria Math" w:hAnsi="Cambria Math"/>
+                <w:sz w:val="24"/>
+                <w:szCs w:val="24"/>
+              </w:rPr>
+            </m:ctrlPr>
+          </m:sSubPr>
+          <m:e>
+            <m:r>
+              <w:rPr>
+                <w:rFonts w:ascii="Cambria Math" w:hAnsi="Cambria Math"/>
+                <w:sz w:val="24"/>
+                <w:szCs w:val="24"/>
+              </w:rPr>
+              <m:t>x</m:t>
+            </m:r>
+          </m:e>
+          <m:sub>
+            <m:r>
+              <w:rPr>
+                <w:rFonts w:ascii="Cambria Math" w:hAnsi="Cambria Math"/>
+                <w:sz w:val="24"/>
+                <w:szCs w:val="24"/>
+              </w:rPr>
+              <m:t>1</m:t>
+            </m:r>
+          </m:sub>
+        </m:sSub>
+      </m:oMath>
+      <w:r>
+        <w:rPr>
+          <w:sz w:val="24"/>
+          <w:szCs w:val="24"/>
+        </w:rPr>
+        <w:t>padded/reversed for shifts):</w:t>
+      </w:r>
+    </w:p>
+    <w:p>
+      <w:pPr>
+        <w:rPr>
+          <w:sz w:val="24"/>
+          <w:szCs w:val="24"/>
+        </w:rPr>
+      </w:pPr>
+      <m:oMathPara>
+        <m:oMath>
+          <m:r>
+            <m:rPr>
+              <m:sty m:val="b"/>
+            </m:rPr>
+            <w:rPr>
+              <w:rFonts w:ascii="Cambria Math" w:hAnsi="Cambria Math"/>
+              <w:sz w:val="24"/>
+              <w:szCs w:val="24"/>
+            </w:rPr>
+            <m:t>C</m:t>
+          </m:r>
+          <m:r>
+            <w:rPr>
+              <w:rFonts w:ascii="Cambria Math" w:hAnsi="Cambria Math"/>
+              <w:sz w:val="24"/>
+              <w:szCs w:val="24"/>
+            </w:rPr>
+            <m:t>=</m:t>
+          </m:r>
+          <m:d>
+            <m:dPr>
+              <m:begChr m:val="["/>
+              <m:endChr m:val="]"/>
+              <m:ctrlPr>
+                <w:rPr>
+                  <w:rFonts w:ascii="Cambria Math" w:hAnsi="Cambria Math"/>
+                  <w:sz w:val="24"/>
+                  <w:szCs w:val="24"/>
+                </w:rPr>
+              </m:ctrlPr>
+            </m:dPr>
+            <m:e>
+              <m:m>
+                <m:mPr>
+                  <m:plcHide m:val="1"/>
+                  <m:mcs>
+                    <m:mc>
+                      <m:mcPr>
+                        <m:count m:val="4"/>
+                        <m:mcJc m:val="center"/>
+                      </m:mcPr>
+                    </m:mc>
+                  </m:mcs>
+                  <m:ctrlPr>
+                    <w:rPr>
+                      <w:rFonts w:ascii="Cambria Math" w:hAnsi="Cambria Math"/>
+                      <w:sz w:val="24"/>
+                      <w:szCs w:val="24"/>
+                    </w:rPr>
+                  </m:ctrlPr>
+                </m:mPr>
+                <m:mr>
+                  <m:e>
+                    <m:r>
+                      <w:rPr>
+                        <w:rFonts w:ascii="Cambria Math" w:hAnsi="Cambria Math"/>
+                        <w:sz w:val="24"/>
+                        <w:szCs w:val="24"/>
+                      </w:rPr>
+                      <m:t>1</m:t>
+                    </m:r>
+                  </m:e>
+                  <m:e>
+                    <m:r>
+                      <w:rPr>
+                        <w:rFonts w:ascii="Cambria Math" w:hAnsi="Cambria Math"/>
+                        <w:sz w:val="24"/>
+                        <w:szCs w:val="24"/>
+                      </w:rPr>
+                      <m:t>0</m:t>
+                    </m:r>
+                  </m:e>
+                  <m:e>
+                    <m:r>
+                      <w:rPr>
+                        <w:rFonts w:ascii="Cambria Math" w:hAnsi="Cambria Math"/>
+                        <w:sz w:val="24"/>
+                        <w:szCs w:val="24"/>
+                      </w:rPr>
+                      <m:t>0</m:t>
+                    </m:r>
+                  </m:e>
+                  <m:e>
+                    <m:r>
+                      <w:rPr>
+                        <w:rFonts w:ascii="Cambria Math" w:hAnsi="Cambria Math"/>
+                        <w:sz w:val="24"/>
+                        <w:szCs w:val="24"/>
+                      </w:rPr>
+                      <m:t>2</m:t>
+                    </m:r>
+                  </m:e>
+                </m:mr>
+                <m:mr>
+                  <m:e>
+                    <m:r>
+                      <w:rPr>
+                        <w:rFonts w:ascii="Cambria Math" w:hAnsi="Cambria Math"/>
+                        <w:sz w:val="24"/>
+                        <w:szCs w:val="24"/>
+                      </w:rPr>
+                      <m:t>2</m:t>
+                    </m:r>
+                  </m:e>
+                  <m:e>
+                    <m:r>
+                      <w:rPr>
+                        <w:rFonts w:ascii="Cambria Math" w:hAnsi="Cambria Math"/>
+                        <w:sz w:val="24"/>
+                        <w:szCs w:val="24"/>
+                      </w:rPr>
+                      <m:t>1</m:t>
+                    </m:r>
+                  </m:e>
+                  <m:e>
+                    <m:r>
+                      <w:rPr>
+                        <w:rFonts w:ascii="Cambria Math" w:hAnsi="Cambria Math"/>
+                        <w:sz w:val="24"/>
+                        <w:szCs w:val="24"/>
+                      </w:rPr>
+                      <m:t>0</m:t>
+                    </m:r>
+                  </m:e>
+                  <m:e>
+                    <m:r>
+                      <w:rPr>
+                        <w:rFonts w:ascii="Cambria Math" w:hAnsi="Cambria Math"/>
+                        <w:sz w:val="24"/>
+                        <w:szCs w:val="24"/>
+                      </w:rPr>
+                      <m:t>0</m:t>
+                    </m:r>
+                  </m:e>
+                </m:mr>
+                <m:mr>
+                  <m:e>
+                    <m:r>
+                      <w:rPr>
+                        <w:rFonts w:ascii="Cambria Math" w:hAnsi="Cambria Math"/>
+                        <w:sz w:val="24"/>
+                        <w:szCs w:val="24"/>
+                      </w:rPr>
+                      <m:t>0</m:t>
+                    </m:r>
+                  </m:e>
+                  <m:e>
+                    <m:r>
+                      <w:rPr>
+                        <w:rFonts w:ascii="Cambria Math" w:hAnsi="Cambria Math"/>
+                        <w:sz w:val="24"/>
+                        <w:szCs w:val="24"/>
+                      </w:rPr>
+                      <m:t>2</m:t>
+                    </m:r>
+                  </m:e>
+                  <m:e>
+                    <m:r>
+                      <w:rPr>
+                        <w:rFonts w:ascii="Cambria Math" w:hAnsi="Cambria Math"/>
+                        <w:sz w:val="24"/>
+                        <w:szCs w:val="24"/>
+                      </w:rPr>
+                      <m:t>1</m:t>
+                    </m:r>
+                  </m:e>
+                  <m:e>
+                    <m:r>
+                      <w:rPr>
+                        <w:rFonts w:ascii="Cambria Math" w:hAnsi="Cambria Math"/>
+                        <w:sz w:val="24"/>
+                        <w:szCs w:val="24"/>
+                      </w:rPr>
+                      <m:t>0</m:t>
+                    </m:r>
+                  </m:e>
+                </m:mr>
+                <m:mr>
+                  <m:e>
+                    <m:r>
+                      <w:rPr>
+                        <w:rFonts w:ascii="Cambria Math" w:hAnsi="Cambria Math"/>
+                        <w:sz w:val="24"/>
+                        <w:szCs w:val="24"/>
+                      </w:rPr>
+                      <m:t>0</m:t>
+                    </m:r>
+                  </m:e>
+                  <m:e>
+                    <m:r>
+                      <w:rPr>
+                        <w:rFonts w:ascii="Cambria Math" w:hAnsi="Cambria Math"/>
+                        <w:sz w:val="24"/>
+                        <w:szCs w:val="24"/>
+                      </w:rPr>
+                      <m:t>0</m:t>
+                    </m:r>
+                  </m:e>
+                  <m:e>
+                    <m:r>
+                      <w:rPr>
+                        <w:rFonts w:ascii="Cambria Math" w:hAnsi="Cambria Math"/>
+                        <w:sz w:val="24"/>
+                        <w:szCs w:val="24"/>
+                      </w:rPr>
+                      <m:t>2</m:t>
+                    </m:r>
+                  </m:e>
+                  <m:e>
+                    <m:r>
+                      <w:rPr>
+                        <w:rFonts w:ascii="Cambria Math" w:hAnsi="Cambria Math"/>
+                        <w:sz w:val="24"/>
+                        <w:szCs w:val="24"/>
+                      </w:rPr>
+                      <m:t>1</m:t>
+                    </m:r>
+                  </m:e>
+                </m:mr>
+              </m:m>
+            </m:e>
+          </m:d>
           <m:r>
             <w:rPr>
               <w:sz w:val="24"/>
@@ -6046,6 +6839,3635 @@
           </m:r>
         </m:oMath>
       </m:oMathPara>
+    </w:p>
+    <w:p>
+      <w:pPr>
+        <w:rPr>
+          <w:sz w:val="24"/>
+          <w:szCs w:val="24"/>
+        </w:rPr>
+      </w:pPr>
+      <w:r>
+        <w:rPr>
+          <w:sz w:val="24"/>
+          <w:szCs w:val="24"/>
+        </w:rPr>
+        <w:t xml:space="preserve">(Row 1: </w:t>
+      </w:r>
+      <m:oMath>
+        <m:sSub>
+          <m:sSubPr>
+            <m:ctrlPr>
+              <w:rPr>
+                <w:rFonts w:ascii="Cambria Math" w:hAnsi="Cambria Math"/>
+                <w:sz w:val="24"/>
+                <w:szCs w:val="24"/>
+              </w:rPr>
+            </m:ctrlPr>
+          </m:sSubPr>
+          <m:e>
+            <m:r>
+              <w:rPr>
+                <w:rFonts w:ascii="Cambria Math" w:hAnsi="Cambria Math"/>
+                <w:sz w:val="24"/>
+                <w:szCs w:val="24"/>
+              </w:rPr>
+              <m:t>x</m:t>
+            </m:r>
+          </m:e>
+          <m:sub>
+            <m:r>
+              <w:rPr>
+                <w:rFonts w:ascii="Cambria Math" w:hAnsi="Cambria Math"/>
+                <w:sz w:val="24"/>
+                <w:szCs w:val="24"/>
+              </w:rPr>
+              <m:t>1</m:t>
+            </m:r>
+          </m:sub>
+        </m:sSub>
+        <m:r>
+          <w:rPr>
+            <w:rFonts w:ascii="Cambria Math" w:hAnsi="Cambria Math"/>
+            <w:sz w:val="24"/>
+            <w:szCs w:val="24"/>
+          </w:rPr>
+          <m:t>,</m:t>
+        </m:r>
+        <m:sSub>
+          <m:sSubPr>
+            <m:ctrlPr>
+              <w:rPr>
+                <w:rFonts w:ascii="Cambria Math" w:hAnsi="Cambria Math"/>
+                <w:sz w:val="24"/>
+                <w:szCs w:val="24"/>
+              </w:rPr>
+            </m:ctrlPr>
+          </m:sSubPr>
+          <m:e>
+            <m:r>
+              <w:rPr>
+                <w:rFonts w:ascii="Cambria Math" w:hAnsi="Cambria Math"/>
+                <w:sz w:val="24"/>
+                <w:szCs w:val="24"/>
+              </w:rPr>
+              <m:t>x</m:t>
+            </m:r>
+          </m:e>
+          <m:sub>
+            <m:r>
+              <w:rPr>
+                <w:rFonts w:ascii="Cambria Math" w:hAnsi="Cambria Math"/>
+                <w:sz w:val="24"/>
+                <w:szCs w:val="24"/>
+              </w:rPr>
+              <m:t>1</m:t>
+            </m:r>
+          </m:sub>
+        </m:sSub>
+        <m:r>
+          <w:rPr>
+            <w:rFonts w:ascii="Cambria Math" w:hAnsi="Cambria Math"/>
+            <w:sz w:val="24"/>
+            <w:szCs w:val="24"/>
+          </w:rPr>
+          <m:t>[3],</m:t>
+        </m:r>
+        <m:sSub>
+          <m:sSubPr>
+            <m:ctrlPr>
+              <w:rPr>
+                <w:rFonts w:ascii="Cambria Math" w:hAnsi="Cambria Math"/>
+                <w:sz w:val="24"/>
+                <w:szCs w:val="24"/>
+              </w:rPr>
+            </m:ctrlPr>
+          </m:sSubPr>
+          <m:e>
+            <m:r>
+              <w:rPr>
+                <w:rFonts w:ascii="Cambria Math" w:hAnsi="Cambria Math"/>
+                <w:sz w:val="24"/>
+                <w:szCs w:val="24"/>
+              </w:rPr>
+              <m:t>x</m:t>
+            </m:r>
+          </m:e>
+          <m:sub>
+            <m:r>
+              <w:rPr>
+                <w:rFonts w:ascii="Cambria Math" w:hAnsi="Cambria Math"/>
+                <w:sz w:val="24"/>
+                <w:szCs w:val="24"/>
+              </w:rPr>
+              <m:t>1</m:t>
+            </m:r>
+          </m:sub>
+        </m:sSub>
+        <m:r>
+          <w:rPr>
+            <w:rFonts w:ascii="Cambria Math" w:hAnsi="Cambria Math"/>
+            <w:sz w:val="24"/>
+            <w:szCs w:val="24"/>
+          </w:rPr>
+          <m:t>[2],</m:t>
+        </m:r>
+        <m:sSub>
+          <m:sSubPr>
+            <m:ctrlPr>
+              <w:rPr>
+                <w:rFonts w:ascii="Cambria Math" w:hAnsi="Cambria Math"/>
+                <w:sz w:val="24"/>
+                <w:szCs w:val="24"/>
+              </w:rPr>
+            </m:ctrlPr>
+          </m:sSubPr>
+          <m:e>
+            <m:r>
+              <w:rPr>
+                <w:rFonts w:ascii="Cambria Math" w:hAnsi="Cambria Math"/>
+                <w:sz w:val="24"/>
+                <w:szCs w:val="24"/>
+              </w:rPr>
+              <m:t>x</m:t>
+            </m:r>
+          </m:e>
+          <m:sub>
+            <m:r>
+              <w:rPr>
+                <w:rFonts w:ascii="Cambria Math" w:hAnsi="Cambria Math"/>
+                <w:sz w:val="24"/>
+                <w:szCs w:val="24"/>
+              </w:rPr>
+              <m:t>1</m:t>
+            </m:r>
+          </m:sub>
+        </m:sSub>
+        <m:r>
+          <w:rPr>
+            <w:rFonts w:ascii="Cambria Math" w:hAnsi="Cambria Math"/>
+            <w:sz w:val="24"/>
+            <w:szCs w:val="24"/>
+          </w:rPr>
+          <m:t>[1]</m:t>
+        </m:r>
+      </m:oMath>
+      <w:r>
+        <w:rPr>
+          <w:sz w:val="24"/>
+          <w:szCs w:val="24"/>
+        </w:rPr>
+        <w:t>due to circular shift; subsequent rows shift left.)</w:t>
+      </w:r>
+    </w:p>
+    <w:p>
+      <w:pPr>
+        <w:rPr>
+          <w:sz w:val="24"/>
+          <w:szCs w:val="24"/>
+        </w:rPr>
+      </w:pPr>
+      <w:r>
+        <w:rPr>
+          <w:sz w:val="24"/>
+          <w:szCs w:val="24"/>
+        </w:rPr>
+        <w:t xml:space="preserve">Column vector: </w:t>
+      </w:r>
+      <m:oMath>
+        <m:sSub>
+          <m:sSubPr>
+            <m:ctrlPr>
+              <w:rPr>
+                <w:rFonts w:ascii="Cambria Math" w:hAnsi="Cambria Math"/>
+                <w:sz w:val="24"/>
+                <w:szCs w:val="24"/>
+              </w:rPr>
+            </m:ctrlPr>
+          </m:sSubPr>
+          <m:e>
+            <m:r>
+              <m:rPr>
+                <m:sty m:val="b"/>
+              </m:rPr>
+              <w:rPr>
+                <w:rFonts w:ascii="Cambria Math" w:hAnsi="Cambria Math"/>
+                <w:sz w:val="24"/>
+                <w:szCs w:val="24"/>
+              </w:rPr>
+              <m:t>x</m:t>
+            </m:r>
+          </m:e>
+          <m:sub>
+            <m:r>
+              <m:rPr>
+                <m:sty m:val="b"/>
+              </m:rPr>
+              <w:rPr>
+                <w:rFonts w:ascii="Cambria Math" w:hAnsi="Cambria Math"/>
+                <w:sz w:val="24"/>
+                <w:szCs w:val="24"/>
+              </w:rPr>
+              <m:t>2</m:t>
+            </m:r>
+          </m:sub>
+        </m:sSub>
+        <m:r>
+          <w:rPr>
+            <w:rFonts w:ascii="Cambria Math" w:hAnsi="Cambria Math"/>
+            <w:sz w:val="24"/>
+            <w:szCs w:val="24"/>
+          </w:rPr>
+          <m:t>=</m:t>
+        </m:r>
+        <m:d>
+          <m:dPr>
+            <m:begChr m:val="["/>
+            <m:endChr m:val="]"/>
+            <m:ctrlPr>
+              <w:rPr>
+                <w:rFonts w:ascii="Cambria Math" w:hAnsi="Cambria Math"/>
+                <w:sz w:val="24"/>
+                <w:szCs w:val="24"/>
+              </w:rPr>
+            </m:ctrlPr>
+          </m:dPr>
+          <m:e>
+            <m:eqArr>
+              <m:eqArrPr>
+                <m:ctrlPr>
+                  <w:rPr>
+                    <w:rFonts w:ascii="Cambria Math" w:hAnsi="Cambria Math"/>
+                    <w:sz w:val="24"/>
+                    <w:szCs w:val="24"/>
+                  </w:rPr>
+                </m:ctrlPr>
+              </m:eqArrPr>
+              <m:e>
+                <m:r>
+                  <w:rPr>
+                    <w:rFonts w:ascii="Cambria Math" w:hAnsi="Cambria Math"/>
+                    <w:sz w:val="24"/>
+                    <w:szCs w:val="24"/>
+                  </w:rPr>
+                  <m:t>1</m:t>
+                </m:r>
+              </m:e>
+              <m:e>
+                <m:r>
+                  <w:rPr>
+                    <w:rFonts w:ascii="Cambria Math" w:hAnsi="Cambria Math"/>
+                    <w:sz w:val="24"/>
+                    <w:szCs w:val="24"/>
+                  </w:rPr>
+                  <m:t>2</m:t>
+                </m:r>
+              </m:e>
+              <m:e>
+                <m:r>
+                  <w:rPr>
+                    <w:rFonts w:ascii="Cambria Math" w:hAnsi="Cambria Math"/>
+                    <w:sz w:val="24"/>
+                    <w:szCs w:val="24"/>
+                  </w:rPr>
+                  <m:t>3</m:t>
+                </m:r>
+              </m:e>
+              <m:e>
+                <m:r>
+                  <w:rPr>
+                    <w:rFonts w:ascii="Cambria Math" w:hAnsi="Cambria Math"/>
+                    <w:sz w:val="24"/>
+                    <w:szCs w:val="24"/>
+                  </w:rPr>
+                  <m:t>4</m:t>
+                </m:r>
+              </m:e>
+            </m:eqArr>
+          </m:e>
+        </m:d>
+      </m:oMath>
+      <w:r>
+        <w:rPr>
+          <w:sz w:val="24"/>
+          <w:szCs w:val="24"/>
+        </w:rPr>
+        <w:t>.</w:t>
+      </w:r>
+    </w:p>
+    <w:p>
+      <w:pPr>
+        <w:rPr>
+          <w:sz w:val="24"/>
+          <w:szCs w:val="24"/>
+        </w:rPr>
+      </w:pPr>
+    </w:p>
+    <w:p>
+      <w:pPr>
+        <w:rPr>
+          <w:b/>
+          <w:bCs/>
+          <w:sz w:val="24"/>
+          <w:szCs w:val="24"/>
+        </w:rPr>
+      </w:pPr>
+      <w:r>
+        <w:rPr>
+          <w:b/>
+          <w:bCs/>
+          <w:sz w:val="24"/>
+          <w:szCs w:val="24"/>
+        </w:rPr>
+        <w:t>Matrix-Vector Multiplication</w:t>
+      </w:r>
+    </w:p>
+    <w:p>
+      <w:pPr>
+        <w:rPr>
+          <w:sz w:val="24"/>
+          <w:szCs w:val="24"/>
+        </w:rPr>
+      </w:pPr>
+      <m:oMathPara>
+        <m:oMath>
+          <m:r>
+            <m:rPr>
+              <m:sty m:val="b"/>
+            </m:rPr>
+            <w:rPr>
+              <w:rFonts w:ascii="Cambria Math" w:hAnsi="Cambria Math"/>
+              <w:sz w:val="24"/>
+              <w:szCs w:val="24"/>
+            </w:rPr>
+            <m:t>y</m:t>
+          </m:r>
+          <m:r>
+            <w:rPr>
+              <w:rFonts w:ascii="Cambria Math" w:hAnsi="Cambria Math"/>
+              <w:sz w:val="24"/>
+              <w:szCs w:val="24"/>
+            </w:rPr>
+            <m:t>=</m:t>
+          </m:r>
+          <m:r>
+            <m:rPr>
+              <m:sty m:val="b"/>
+            </m:rPr>
+            <w:rPr>
+              <w:rFonts w:ascii="Cambria Math" w:hAnsi="Cambria Math"/>
+              <w:sz w:val="24"/>
+              <w:szCs w:val="24"/>
+            </w:rPr>
+            <m:t>C</m:t>
+          </m:r>
+          <m:sSub>
+            <m:sSubPr>
+              <m:ctrlPr>
+                <w:rPr>
+                  <w:rFonts w:ascii="Cambria Math" w:hAnsi="Cambria Math"/>
+                  <w:sz w:val="24"/>
+                  <w:szCs w:val="24"/>
+                </w:rPr>
+              </m:ctrlPr>
+            </m:sSubPr>
+            <m:e>
+              <m:r>
+                <m:rPr>
+                  <m:sty m:val="b"/>
+                </m:rPr>
+                <w:rPr>
+                  <w:rFonts w:ascii="Cambria Math" w:hAnsi="Cambria Math"/>
+                  <w:sz w:val="24"/>
+                  <w:szCs w:val="24"/>
+                </w:rPr>
+                <m:t>x</m:t>
+              </m:r>
+            </m:e>
+            <m:sub>
+              <m:r>
+                <m:rPr>
+                  <m:sty m:val="b"/>
+                </m:rPr>
+                <w:rPr>
+                  <w:rFonts w:ascii="Cambria Math" w:hAnsi="Cambria Math"/>
+                  <w:sz w:val="24"/>
+                  <w:szCs w:val="24"/>
+                </w:rPr>
+                <m:t>2</m:t>
+              </m:r>
+            </m:sub>
+          </m:sSub>
+          <m:r>
+            <w:rPr>
+              <w:sz w:val="24"/>
+              <w:szCs w:val="24"/>
+            </w:rPr>
+            <w:br/>
+          </m:r>
+        </m:oMath>
+      </m:oMathPara>
+    </w:p>
+    <w:p>
+      <w:pPr>
+        <w:rPr>
+          <w:sz w:val="24"/>
+          <w:szCs w:val="24"/>
+        </w:rPr>
+      </w:pPr>
+      <w:r>
+        <w:rPr>
+          <w:b/>
+          <w:bCs/>
+          <w:sz w:val="24"/>
+          <w:szCs w:val="24"/>
+        </w:rPr>
+        <w:t>Row-by-row computation:</w:t>
+      </w:r>
+    </w:p>
+    <w:p>
+      <w:pPr>
+        <w:numPr>
+          <w:ilvl w:val="0"/>
+          <w:numId w:val="3"/>
+        </w:numPr>
+        <w:rPr>
+          <w:sz w:val="24"/>
+          <w:szCs w:val="24"/>
+        </w:rPr>
+      </w:pPr>
+      <m:oMath>
+        <m:r>
+          <w:rPr>
+            <w:rFonts w:ascii="Cambria Math" w:hAnsi="Cambria Math"/>
+            <w:sz w:val="24"/>
+            <w:szCs w:val="24"/>
+          </w:rPr>
+          <m:t>y</m:t>
+        </m:r>
+      </m:oMath>
+      <w:r>
+        <w:rPr>
+          <w:sz w:val="24"/>
+          <w:szCs w:val="24"/>
+        </w:rPr>
+        <w:t xml:space="preserve">: </w:t>
+      </w:r>
+      <m:oMath>
+        <m:r>
+          <w:rPr>
+            <w:rFonts w:ascii="Cambria Math" w:hAnsi="Cambria Math"/>
+            <w:sz w:val="24"/>
+            <w:szCs w:val="24"/>
+          </w:rPr>
+          <m:t>1⋅1+0⋅2+0⋅3+2⋅4=1+0+0+8=9</m:t>
+        </m:r>
+      </m:oMath>
+    </w:p>
+    <w:p>
+      <w:pPr>
+        <w:numPr>
+          <w:ilvl w:val="0"/>
+          <w:numId w:val="3"/>
+        </w:numPr>
+        <w:rPr>
+          <w:sz w:val="24"/>
+          <w:szCs w:val="24"/>
+        </w:rPr>
+      </w:pPr>
+      <m:oMath>
+        <m:r>
+          <w:rPr>
+            <w:rFonts w:ascii="Cambria Math" w:hAnsi="Cambria Math"/>
+            <w:sz w:val="24"/>
+            <w:szCs w:val="24"/>
+          </w:rPr>
+          <m:t>y[1]</m:t>
+        </m:r>
+      </m:oMath>
+      <w:r>
+        <w:rPr>
+          <w:sz w:val="24"/>
+          <w:szCs w:val="24"/>
+        </w:rPr>
+        <w:t xml:space="preserve">: </w:t>
+      </w:r>
+      <m:oMath>
+        <m:r>
+          <w:rPr>
+            <w:rFonts w:ascii="Cambria Math" w:hAnsi="Cambria Math"/>
+            <w:sz w:val="24"/>
+            <w:szCs w:val="24"/>
+          </w:rPr>
+          <m:t>2⋅1+1⋅2+0⋅3+0⋅4=2+2+0+0=4</m:t>
+        </m:r>
+      </m:oMath>
+    </w:p>
+    <w:p>
+      <w:pPr>
+        <w:numPr>
+          <w:ilvl w:val="0"/>
+          <w:numId w:val="3"/>
+        </w:numPr>
+        <w:rPr>
+          <w:sz w:val="24"/>
+          <w:szCs w:val="24"/>
+        </w:rPr>
+      </w:pPr>
+      <m:oMath>
+        <m:r>
+          <w:rPr>
+            <w:rFonts w:ascii="Cambria Math" w:hAnsi="Cambria Math"/>
+            <w:sz w:val="24"/>
+            <w:szCs w:val="24"/>
+          </w:rPr>
+          <m:t>y[2]</m:t>
+        </m:r>
+      </m:oMath>
+      <w:r>
+        <w:rPr>
+          <w:sz w:val="24"/>
+          <w:szCs w:val="24"/>
+        </w:rPr>
+        <w:t xml:space="preserve">: </w:t>
+      </w:r>
+      <m:oMath>
+        <m:r>
+          <w:rPr>
+            <w:rFonts w:ascii="Cambria Math" w:hAnsi="Cambria Math"/>
+            <w:sz w:val="24"/>
+            <w:szCs w:val="24"/>
+          </w:rPr>
+          <m:t>0⋅1+2⋅2+1⋅3+0⋅4=0+4+3+0=7</m:t>
+        </m:r>
+      </m:oMath>
+    </w:p>
+    <w:p>
+      <w:pPr>
+        <w:numPr>
+          <w:ilvl w:val="0"/>
+          <w:numId w:val="3"/>
+        </w:numPr>
+        <w:rPr>
+          <w:sz w:val="24"/>
+          <w:szCs w:val="24"/>
+        </w:rPr>
+      </w:pPr>
+      <m:oMath>
+        <m:r>
+          <w:rPr>
+            <w:rFonts w:ascii="Cambria Math" w:hAnsi="Cambria Math"/>
+            <w:sz w:val="24"/>
+            <w:szCs w:val="24"/>
+          </w:rPr>
+          <m:t>y[3]</m:t>
+        </m:r>
+      </m:oMath>
+      <w:r>
+        <w:rPr>
+          <w:sz w:val="24"/>
+          <w:szCs w:val="24"/>
+        </w:rPr>
+        <w:t xml:space="preserve">: </w:t>
+      </w:r>
+      <m:oMath>
+        <m:r>
+          <w:rPr>
+            <w:rFonts w:ascii="Cambria Math" w:hAnsi="Cambria Math"/>
+            <w:sz w:val="24"/>
+            <w:szCs w:val="24"/>
+          </w:rPr>
+          <m:t>0⋅1+0⋅2+2⋅3+1⋅4=0+0+6+4=10</m:t>
+        </m:r>
+      </m:oMath>
+    </w:p>
+    <w:p>
+      <w:pPr>
+        <w:ind w:left="720"/>
+        <w:rPr>
+          <w:sz w:val="24"/>
+          <w:szCs w:val="24"/>
+        </w:rPr>
+      </w:pPr>
+    </w:p>
+    <w:p>
+      <w:pPr>
+        <w:rPr>
+          <w:b/>
+          <w:bCs/>
+          <w:sz w:val="24"/>
+          <w:szCs w:val="24"/>
+        </w:rPr>
+      </w:pPr>
+      <w:r>
+        <w:rPr>
+          <w:b/>
+          <w:bCs/>
+          <w:sz w:val="24"/>
+          <w:szCs w:val="24"/>
+        </w:rPr>
+        <w:t>Final Output</w:t>
+      </w:r>
+    </w:p>
+    <w:p>
+      <w:pPr>
+        <w:rPr>
+          <w:sz w:val="24"/>
+          <w:szCs w:val="24"/>
+        </w:rPr>
+      </w:pPr>
+      <m:oMathPara>
+        <m:oMath>
+          <m:r>
+            <w:rPr>
+              <w:rFonts w:ascii="Cambria Math" w:hAnsi="Cambria Math"/>
+              <w:sz w:val="24"/>
+              <w:szCs w:val="24"/>
+            </w:rPr>
+            <m:t>y</m:t>
+          </m:r>
+          <m:d>
+            <m:dPr>
+              <m:begChr m:val="["/>
+              <m:endChr m:val="]"/>
+              <m:ctrlPr>
+                <w:rPr>
+                  <w:rFonts w:ascii="Cambria Math" w:hAnsi="Cambria Math"/>
+                  <w:i/>
+                  <w:sz w:val="24"/>
+                  <w:szCs w:val="24"/>
+                </w:rPr>
+              </m:ctrlPr>
+            </m:dPr>
+            <m:e>
+              <m:r>
+                <w:rPr>
+                  <w:rFonts w:ascii="Cambria Math" w:hAnsi="Cambria Math"/>
+                  <w:sz w:val="24"/>
+                  <w:szCs w:val="24"/>
+                </w:rPr>
+                <m:t>n</m:t>
+              </m:r>
+            </m:e>
+          </m:d>
+          <m:r>
+            <w:rPr>
+              <w:rFonts w:ascii="Cambria Math" w:hAnsi="Cambria Math"/>
+              <w:sz w:val="24"/>
+              <w:szCs w:val="24"/>
+            </w:rPr>
+            <m:t>=</m:t>
+          </m:r>
+          <m:d>
+            <m:dPr>
+              <m:begChr m:val="["/>
+              <m:endChr m:val="]"/>
+              <m:ctrlPr>
+                <w:rPr>
+                  <w:rFonts w:ascii="Cambria Math" w:hAnsi="Cambria Math"/>
+                  <w:i/>
+                  <w:sz w:val="24"/>
+                  <w:szCs w:val="24"/>
+                </w:rPr>
+              </m:ctrlPr>
+            </m:dPr>
+            <m:e>
+              <m:r>
+                <w:rPr>
+                  <w:rFonts w:ascii="Cambria Math" w:hAnsi="Cambria Math"/>
+                  <w:sz w:val="24"/>
+                  <w:szCs w:val="24"/>
+                </w:rPr>
+                <m:t>9,4,7,10</m:t>
+              </m:r>
+            </m:e>
+          </m:d>
+          <m:r>
+            <w:rPr>
+              <w:rFonts w:ascii="Cambria Math" w:hAnsi="Cambria Math"/>
+              <w:sz w:val="24"/>
+              <w:szCs w:val="24"/>
+            </w:rPr>
+            <m:t xml:space="preserve">             </m:t>
+          </m:r>
+          <m:r>
+            <w:rPr>
+              <w:rFonts w:ascii="Cambria Math" w:hAnsi="Cambria Math"/>
+              <w:sz w:val="24"/>
+              <w:szCs w:val="24"/>
+            </w:rPr>
+            <m:t>(n=0,1,2,3)</m:t>
+          </m:r>
+          <m:r>
+            <w:rPr>
+              <w:i/>
+              <w:sz w:val="24"/>
+              <w:szCs w:val="24"/>
+            </w:rPr>
+            <w:br/>
+          </m:r>
+        </m:oMath>
+      </m:oMathPara>
+    </w:p>
+    <w:p>
+      <w:pPr>
+        <w:rPr>
+          <w:sz w:val="24"/>
+          <w:szCs w:val="24"/>
+        </w:rPr>
+      </w:pPr>
+      <w:r>
+        <w:rPr>
+          <w:sz w:val="24"/>
+          <w:szCs w:val="24"/>
+        </w:rPr>
+        <w:t xml:space="preserve">Matches direct circular convolution. The wrap-around effect (e.g., </w:t>
+      </w:r>
+      <m:oMath>
+        <m:sSub>
+          <m:sSubPr>
+            <m:ctrlPr>
+              <w:rPr>
+                <w:rFonts w:ascii="Cambria Math" w:hAnsi="Cambria Math"/>
+                <w:sz w:val="24"/>
+                <w:szCs w:val="24"/>
+              </w:rPr>
+            </m:ctrlPr>
+          </m:sSubPr>
+          <m:e>
+            <m:r>
+              <w:rPr>
+                <w:rFonts w:ascii="Cambria Math" w:hAnsi="Cambria Math"/>
+                <w:sz w:val="24"/>
+                <w:szCs w:val="24"/>
+              </w:rPr>
+              <m:t>x</m:t>
+            </m:r>
+          </m:e>
+          <m:sub>
+            <m:r>
+              <w:rPr>
+                <w:rFonts w:ascii="Cambria Math" w:hAnsi="Cambria Math"/>
+                <w:sz w:val="24"/>
+                <w:szCs w:val="24"/>
+              </w:rPr>
+              <m:t>1</m:t>
+            </m:r>
+          </m:sub>
+        </m:sSub>
+        <m:d>
+          <m:dPr>
+            <m:begChr m:val="["/>
+            <m:endChr m:val="]"/>
+            <m:ctrlPr>
+              <w:rPr>
+                <w:rFonts w:ascii="Cambria Math" w:hAnsi="Cambria Math"/>
+                <w:i/>
+                <w:sz w:val="24"/>
+                <w:szCs w:val="24"/>
+              </w:rPr>
+            </m:ctrlPr>
+          </m:dPr>
+          <m:e>
+            <m:r>
+              <w:rPr>
+                <w:rFonts w:ascii="Cambria Math" w:hAnsi="Cambria Math"/>
+                <w:sz w:val="24"/>
+                <w:szCs w:val="24"/>
+              </w:rPr>
+              <m:t>1</m:t>
+            </m:r>
+          </m:e>
+        </m:d>
+        <m:r>
+          <w:rPr>
+            <w:rFonts w:ascii="Cambria Math" w:hAnsi="Cambria Math"/>
+            <w:sz w:val="24"/>
+            <w:szCs w:val="24"/>
+          </w:rPr>
+          <m:t>=2</m:t>
+        </m:r>
+        <m:r>
+          <w:rPr>
+            <w:rFonts w:ascii="Cambria Math" w:hAnsi="Cambria Math"/>
+            <w:sz w:val="24"/>
+            <w:szCs w:val="24"/>
+          </w:rPr>
+          <m:t xml:space="preserve">  </m:t>
+        </m:r>
+      </m:oMath>
+      <w:r>
+        <w:rPr>
+          <w:sz w:val="24"/>
+          <w:szCs w:val="24"/>
+        </w:rPr>
+        <w:t xml:space="preserve">multiplies </w:t>
+      </w:r>
+      <m:oMath>
+        <m:sSub>
+          <m:sSubPr>
+            <m:ctrlPr>
+              <w:rPr>
+                <w:rFonts w:ascii="Cambria Math" w:hAnsi="Cambria Math"/>
+                <w:sz w:val="24"/>
+                <w:szCs w:val="24"/>
+              </w:rPr>
+            </m:ctrlPr>
+          </m:sSubPr>
+          <m:e>
+            <m:r>
+              <w:rPr>
+                <w:rFonts w:ascii="Cambria Math" w:hAnsi="Cambria Math"/>
+                <w:sz w:val="24"/>
+                <w:szCs w:val="24"/>
+              </w:rPr>
+              <m:t>x</m:t>
+            </m:r>
+          </m:e>
+          <m:sub>
+            <m:r>
+              <w:rPr>
+                <w:rFonts w:ascii="Cambria Math" w:hAnsi="Cambria Math"/>
+                <w:sz w:val="24"/>
+                <w:szCs w:val="24"/>
+              </w:rPr>
+              <m:t>2</m:t>
+            </m:r>
+          </m:sub>
+        </m:sSub>
+        <m:r>
+          <w:rPr>
+            <w:rFonts w:ascii="Cambria Math" w:hAnsi="Cambria Math"/>
+            <w:sz w:val="24"/>
+            <w:szCs w:val="24"/>
+          </w:rPr>
+          <m:t>[3]=4</m:t>
+        </m:r>
+      </m:oMath>
+      <w:r>
+        <w:rPr>
+          <w:sz w:val="24"/>
+          <w:szCs w:val="24"/>
+        </w:rPr>
+        <w:t xml:space="preserve">for </w:t>
+      </w:r>
+      <m:oMath>
+        <m:r>
+          <w:rPr>
+            <w:rFonts w:ascii="Cambria Math" w:hAnsi="Cambria Math"/>
+            <w:sz w:val="24"/>
+            <w:szCs w:val="24"/>
+          </w:rPr>
+          <m:t>y</m:t>
+        </m:r>
+      </m:oMath>
+      <w:r>
+        <w:rPr>
+          <w:sz w:val="24"/>
+          <w:szCs w:val="24"/>
+        </w:rPr>
+        <w:t>) is captured by circulant structure</w:t>
+      </w:r>
+      <w:r>
+        <w:rPr>
+          <w:sz w:val="24"/>
+          <w:szCs w:val="24"/>
+        </w:rPr>
+        <w:t>.</w:t>
+      </w:r>
+    </w:p>
+    <w:p>
+      <w:pPr>
+        <w:rPr>
+          <w:sz w:val="24"/>
+          <w:szCs w:val="24"/>
+        </w:rPr>
+      </w:pPr>
+    </w:p>
+    <w:p>
+      <w:pPr>
+        <w:rPr>
+          <w:sz w:val="24"/>
+          <w:szCs w:val="24"/>
+          <w:u w:val="single"/>
+        </w:rPr>
+      </w:pPr>
+      <w:r>
+        <w:rPr>
+          <w:sz w:val="24"/>
+          <w:szCs w:val="24"/>
+          <w:u w:val="single"/>
+        </w:rPr>
+        <w:t>Tabular Method:</w:t>
+      </w:r>
+    </w:p>
+    <w:p>
+      <w:pPr>
+        <w:rPr>
+          <w:sz w:val="24"/>
+          <w:szCs w:val="24"/>
+        </w:rPr>
+      </w:pPr>
+      <w:r>
+        <w:rPr>
+          <w:sz w:val="24"/>
+          <w:szCs w:val="24"/>
+        </w:rPr>
+        <w:t xml:space="preserve">Circular convolution tabular method for </w:t>
+      </w:r>
+      <m:oMath>
+        <m:sSub>
+          <m:sSubPr>
+            <m:ctrlPr>
+              <w:rPr>
+                <w:rFonts w:ascii="Cambria Math" w:hAnsi="Cambria Math"/>
+                <w:sz w:val="24"/>
+                <w:szCs w:val="24"/>
+              </w:rPr>
+            </m:ctrlPr>
+          </m:sSubPr>
+          <m:e>
+            <m:r>
+              <w:rPr>
+                <w:rFonts w:ascii="Cambria Math" w:hAnsi="Cambria Math"/>
+                <w:sz w:val="24"/>
+                <w:szCs w:val="24"/>
+              </w:rPr>
+              <m:t>x</m:t>
+            </m:r>
+          </m:e>
+          <m:sub>
+            <m:r>
+              <w:rPr>
+                <w:rFonts w:ascii="Cambria Math" w:hAnsi="Cambria Math"/>
+                <w:sz w:val="24"/>
+                <w:szCs w:val="24"/>
+              </w:rPr>
+              <m:t>1</m:t>
+            </m:r>
+          </m:sub>
+        </m:sSub>
+        <m:d>
+          <m:dPr>
+            <m:begChr m:val="["/>
+            <m:endChr m:val="]"/>
+            <m:ctrlPr>
+              <w:rPr>
+                <w:rFonts w:ascii="Cambria Math" w:hAnsi="Cambria Math"/>
+                <w:i/>
+                <w:sz w:val="24"/>
+                <w:szCs w:val="24"/>
+              </w:rPr>
+            </m:ctrlPr>
+          </m:dPr>
+          <m:e>
+            <m:r>
+              <w:rPr>
+                <w:rFonts w:ascii="Cambria Math" w:hAnsi="Cambria Math"/>
+                <w:sz w:val="24"/>
+                <w:szCs w:val="24"/>
+              </w:rPr>
+              <m:t>n</m:t>
+            </m:r>
+          </m:e>
+        </m:d>
+        <m:r>
+          <w:rPr>
+            <w:rFonts w:ascii="Cambria Math" w:hAnsi="Cambria Math"/>
+            <w:sz w:val="24"/>
+            <w:szCs w:val="24"/>
+          </w:rPr>
+          <m:t>=</m:t>
+        </m:r>
+        <m:d>
+          <m:dPr>
+            <m:begChr m:val="["/>
+            <m:endChr m:val="]"/>
+            <m:ctrlPr>
+              <w:rPr>
+                <w:rFonts w:ascii="Cambria Math" w:hAnsi="Cambria Math"/>
+                <w:i/>
+                <w:sz w:val="24"/>
+                <w:szCs w:val="24"/>
+              </w:rPr>
+            </m:ctrlPr>
+          </m:dPr>
+          <m:e>
+            <m:r>
+              <w:rPr>
+                <w:rFonts w:ascii="Cambria Math" w:hAnsi="Cambria Math"/>
+                <w:sz w:val="24"/>
+                <w:szCs w:val="24"/>
+              </w:rPr>
+              <m:t>1,2</m:t>
+            </m:r>
+          </m:e>
+        </m:d>
+        <m:r>
+          <w:rPr>
+            <w:rFonts w:ascii="Cambria Math" w:hAnsi="Cambria Math"/>
+            <w:sz w:val="24"/>
+            <w:szCs w:val="24"/>
+          </w:rPr>
+          <m:t xml:space="preserve">    </m:t>
+        </m:r>
+      </m:oMath>
+      <w:r>
+        <w:rPr>
+          <w:sz w:val="24"/>
+          <w:szCs w:val="24"/>
+        </w:rPr>
+        <w:t xml:space="preserve">(padded to </w:t>
+      </w:r>
+      <m:oMath>
+        <m:d>
+          <m:dPr>
+            <m:begChr m:val="["/>
+            <m:sepChr m:val=","/>
+            <m:endChr m:val="]"/>
+            <m:ctrlPr>
+              <w:rPr>
+                <w:rFonts w:ascii="Cambria Math" w:hAnsi="Cambria Math"/>
+                <w:sz w:val="24"/>
+                <w:szCs w:val="24"/>
+              </w:rPr>
+            </m:ctrlPr>
+          </m:dPr>
+          <m:e>
+            <m:r>
+              <w:rPr>
+                <w:rFonts w:ascii="Cambria Math" w:hAnsi="Cambria Math"/>
+                <w:sz w:val="24"/>
+                <w:szCs w:val="24"/>
+              </w:rPr>
+              <m:t>1</m:t>
+            </m:r>
+          </m:e>
+          <m:e>
+            <m:r>
+              <w:rPr>
+                <w:rFonts w:ascii="Cambria Math" w:hAnsi="Cambria Math"/>
+                <w:sz w:val="24"/>
+                <w:szCs w:val="24"/>
+              </w:rPr>
+              <m:t>2</m:t>
+            </m:r>
+          </m:e>
+          <m:e>
+            <m:r>
+              <w:rPr>
+                <w:rFonts w:ascii="Cambria Math" w:hAnsi="Cambria Math"/>
+                <w:sz w:val="24"/>
+                <w:szCs w:val="24"/>
+              </w:rPr>
+              <m:t>0</m:t>
+            </m:r>
+          </m:e>
+          <m:e>
+            <m:r>
+              <w:rPr>
+                <w:rFonts w:ascii="Cambria Math" w:hAnsi="Cambria Math"/>
+                <w:sz w:val="24"/>
+                <w:szCs w:val="24"/>
+              </w:rPr>
+              <m:t>0</m:t>
+            </m:r>
+          </m:e>
+        </m:d>
+      </m:oMath>
+      <w:r>
+        <w:rPr>
+          <w:sz w:val="24"/>
+          <w:szCs w:val="24"/>
+        </w:rPr>
+        <w:t>)</w:t>
+      </w:r>
+    </w:p>
+    <w:p>
+      <w:pPr>
+        <w:rPr>
+          <w:sz w:val="24"/>
+          <w:szCs w:val="24"/>
+        </w:rPr>
+      </w:pPr>
+      <w:r>
+        <w:rPr>
+          <w:sz w:val="24"/>
+          <w:szCs w:val="24"/>
+        </w:rPr>
+        <w:t xml:space="preserve">and </w:t>
+      </w:r>
+      <m:oMath>
+        <m:r>
+          <w:rPr>
+            <w:rFonts w:ascii="Cambria Math" w:hAnsi="Cambria Math"/>
+            <w:sz w:val="24"/>
+            <w:szCs w:val="24"/>
+          </w:rPr>
+          <m:t xml:space="preserve">  </m:t>
+        </m:r>
+        <m:sSub>
+          <m:sSubPr>
+            <m:ctrlPr>
+              <w:rPr>
+                <w:rFonts w:ascii="Cambria Math" w:hAnsi="Cambria Math"/>
+                <w:sz w:val="24"/>
+                <w:szCs w:val="24"/>
+              </w:rPr>
+            </m:ctrlPr>
+          </m:sSubPr>
+          <m:e>
+            <m:r>
+              <w:rPr>
+                <w:rFonts w:ascii="Cambria Math" w:hAnsi="Cambria Math"/>
+                <w:sz w:val="24"/>
+                <w:szCs w:val="24"/>
+              </w:rPr>
+              <m:t>x</m:t>
+            </m:r>
+          </m:e>
+          <m:sub>
+            <m:r>
+              <w:rPr>
+                <w:rFonts w:ascii="Cambria Math" w:hAnsi="Cambria Math"/>
+                <w:sz w:val="24"/>
+                <w:szCs w:val="24"/>
+              </w:rPr>
+              <m:t>2</m:t>
+            </m:r>
+          </m:sub>
+        </m:sSub>
+        <m:r>
+          <w:rPr>
+            <w:rFonts w:ascii="Cambria Math" w:hAnsi="Cambria Math"/>
+            <w:sz w:val="24"/>
+            <w:szCs w:val="24"/>
+          </w:rPr>
+          <m:t>[n]=[1,2,3,4]</m:t>
+        </m:r>
+      </m:oMath>
+      <w:r>
+        <w:rPr>
+          <w:sz w:val="24"/>
+          <w:szCs w:val="24"/>
+        </w:rPr>
+        <w:t xml:space="preserve">, with </w:t>
+      </w:r>
+      <m:oMath>
+        <m:r>
+          <w:rPr>
+            <w:rFonts w:ascii="Cambria Math" w:hAnsi="Cambria Math"/>
+            <w:sz w:val="24"/>
+            <w:szCs w:val="24"/>
+          </w:rPr>
+          <m:t>N=4</m:t>
+        </m:r>
+      </m:oMath>
+      <w:r>
+        <w:rPr>
+          <w:sz w:val="24"/>
+          <w:szCs w:val="24"/>
+        </w:rPr>
+        <w:t>.</w:t>
+      </w:r>
+    </w:p>
+    <w:p>
+      <w:pPr>
+        <w:rPr>
+          <w:b/>
+          <w:bCs/>
+          <w:sz w:val="24"/>
+          <w:szCs w:val="24"/>
+        </w:rPr>
+      </w:pPr>
+      <w:r>
+        <w:rPr>
+          <w:b/>
+          <w:bCs/>
+          <w:sz w:val="24"/>
+          <w:szCs w:val="24"/>
+        </w:rPr>
+        <w:t xml:space="preserve">Step 1: Fix </w:t>
+      </w:r>
+      <m:oMath>
+        <m:sSub>
+          <m:sSubPr>
+            <m:ctrlPr>
+              <w:rPr>
+                <w:rFonts w:ascii="Cambria Math" w:hAnsi="Cambria Math"/>
+                <w:b/>
+                <w:bCs/>
+                <w:sz w:val="24"/>
+                <w:szCs w:val="24"/>
+              </w:rPr>
+            </m:ctrlPr>
+          </m:sSubPr>
+          <m:e>
+            <m:r>
+              <m:rPr>
+                <m:sty m:val="bi"/>
+              </m:rPr>
+              <w:rPr>
+                <w:rFonts w:ascii="Cambria Math" w:hAnsi="Cambria Math"/>
+                <w:sz w:val="24"/>
+                <w:szCs w:val="24"/>
+              </w:rPr>
+              <m:t>x</m:t>
+            </m:r>
+          </m:e>
+          <m:sub>
+            <m:r>
+              <m:rPr>
+                <m:sty m:val="bi"/>
+              </m:rPr>
+              <w:rPr>
+                <w:rFonts w:ascii="Cambria Math" w:hAnsi="Cambria Math"/>
+                <w:sz w:val="24"/>
+                <w:szCs w:val="24"/>
+              </w:rPr>
+              <m:t>1</m:t>
+            </m:r>
+          </m:sub>
+        </m:sSub>
+      </m:oMath>
+      <w:r>
+        <w:rPr>
+          <w:b/>
+          <w:bCs/>
+          <w:sz w:val="24"/>
+          <w:szCs w:val="24"/>
+        </w:rPr>
+        <w:t xml:space="preserve">, Circularly Shift </w:t>
+      </w:r>
+      <m:oMath>
+        <m:sSub>
+          <m:sSubPr>
+            <m:ctrlPr>
+              <w:rPr>
+                <w:rFonts w:ascii="Cambria Math" w:hAnsi="Cambria Math"/>
+                <w:b/>
+                <w:bCs/>
+                <w:sz w:val="24"/>
+                <w:szCs w:val="24"/>
+              </w:rPr>
+            </m:ctrlPr>
+          </m:sSubPr>
+          <m:e>
+            <m:r>
+              <m:rPr>
+                <m:sty m:val="bi"/>
+              </m:rPr>
+              <w:rPr>
+                <w:rFonts w:ascii="Cambria Math" w:hAnsi="Cambria Math"/>
+                <w:sz w:val="24"/>
+                <w:szCs w:val="24"/>
+              </w:rPr>
+              <m:t>x</m:t>
+            </m:r>
+          </m:e>
+          <m:sub>
+            <m:r>
+              <m:rPr>
+                <m:sty m:val="bi"/>
+              </m:rPr>
+              <w:rPr>
+                <w:rFonts w:ascii="Cambria Math" w:hAnsi="Cambria Math"/>
+                <w:sz w:val="24"/>
+                <w:szCs w:val="24"/>
+              </w:rPr>
+              <m:t>2</m:t>
+            </m:r>
+          </m:sub>
+        </m:sSub>
+      </m:oMath>
+    </w:p>
+    <w:p>
+      <w:pPr>
+        <w:rPr>
+          <w:sz w:val="24"/>
+          <w:szCs w:val="24"/>
+        </w:rPr>
+      </w:pPr>
+      <w:r>
+        <w:rPr>
+          <w:sz w:val="24"/>
+          <w:szCs w:val="24"/>
+        </w:rPr>
+        <w:t xml:space="preserve">For each </w:t>
+      </w:r>
+      <m:oMath>
+        <m:r>
+          <w:rPr>
+            <w:rFonts w:ascii="Cambria Math" w:hAnsi="Cambria Math"/>
+            <w:sz w:val="24"/>
+            <w:szCs w:val="24"/>
+          </w:rPr>
+          <m:t>n=0,1,2,3</m:t>
+        </m:r>
+      </m:oMath>
+      <w:r>
+        <w:rPr>
+          <w:sz w:val="24"/>
+          <w:szCs w:val="24"/>
+        </w:rPr>
+        <w:t xml:space="preserve">, shift </w:t>
+      </w:r>
+      <m:oMath>
+        <m:sSub>
+          <m:sSubPr>
+            <m:ctrlPr>
+              <w:rPr>
+                <w:rFonts w:ascii="Cambria Math" w:hAnsi="Cambria Math"/>
+                <w:sz w:val="24"/>
+                <w:szCs w:val="24"/>
+              </w:rPr>
+            </m:ctrlPr>
+          </m:sSubPr>
+          <m:e>
+            <m:r>
+              <w:rPr>
+                <w:rFonts w:ascii="Cambria Math" w:hAnsi="Cambria Math"/>
+                <w:sz w:val="24"/>
+                <w:szCs w:val="24"/>
+              </w:rPr>
+              <m:t>x</m:t>
+            </m:r>
+          </m:e>
+          <m:sub>
+            <m:r>
+              <w:rPr>
+                <w:rFonts w:ascii="Cambria Math" w:hAnsi="Cambria Math"/>
+                <w:sz w:val="24"/>
+                <w:szCs w:val="24"/>
+              </w:rPr>
+              <m:t>2</m:t>
+            </m:r>
+          </m:sub>
+        </m:sSub>
+      </m:oMath>
+      <w:r>
+        <w:rPr>
+          <w:sz w:val="24"/>
+          <w:szCs w:val="24"/>
+        </w:rPr>
+        <w:t xml:space="preserve">left by </w:t>
+      </w:r>
+      <m:oMath>
+        <m:r>
+          <w:rPr>
+            <w:rFonts w:ascii="Cambria Math" w:hAnsi="Cambria Math"/>
+            <w:sz w:val="24"/>
+            <w:szCs w:val="24"/>
+          </w:rPr>
+          <m:t>n</m:t>
+        </m:r>
+      </m:oMath>
+      <w:r>
+        <w:rPr>
+          <w:sz w:val="24"/>
+          <w:szCs w:val="24"/>
+        </w:rPr>
+        <w:t xml:space="preserve">positions (circular), multiply pointwise by fixed </w:t>
+      </w:r>
+      <m:oMath>
+        <m:sSub>
+          <m:sSubPr>
+            <m:ctrlPr>
+              <w:rPr>
+                <w:rFonts w:ascii="Cambria Math" w:hAnsi="Cambria Math"/>
+                <w:sz w:val="24"/>
+                <w:szCs w:val="24"/>
+              </w:rPr>
+            </m:ctrlPr>
+          </m:sSubPr>
+          <m:e>
+            <m:r>
+              <w:rPr>
+                <w:rFonts w:ascii="Cambria Math" w:hAnsi="Cambria Math"/>
+                <w:sz w:val="24"/>
+                <w:szCs w:val="24"/>
+              </w:rPr>
+              <m:t>x</m:t>
+            </m:r>
+          </m:e>
+          <m:sub>
+            <m:r>
+              <w:rPr>
+                <w:rFonts w:ascii="Cambria Math" w:hAnsi="Cambria Math"/>
+                <w:sz w:val="24"/>
+                <w:szCs w:val="24"/>
+              </w:rPr>
+              <m:t>1</m:t>
+            </m:r>
+          </m:sub>
+        </m:sSub>
+      </m:oMath>
+      <w:r>
+        <w:rPr>
+          <w:sz w:val="24"/>
+          <w:szCs w:val="24"/>
+        </w:rPr>
+        <w:t>, sum.</w:t>
+      </w:r>
+    </w:p>
+    <w:p>
+      <w:pPr>
+        <w:rPr>
+          <w:b/>
+          <w:bCs/>
+          <w:sz w:val="24"/>
+          <w:szCs w:val="24"/>
+        </w:rPr>
+      </w:pPr>
+      <w:r>
+        <w:rPr>
+          <w:b/>
+          <w:bCs/>
+          <w:sz w:val="24"/>
+          <w:szCs w:val="24"/>
+        </w:rPr>
+        <w:lastRenderedPageBreak/>
+        <w:t>Step 2: Complete Tabulation Table</w:t>
+      </w:r>
+    </w:p>
+    <w:p>
+      <w:pPr>
+        <w:rPr>
+          <w:b/>
+          <w:bCs/>
+          <w:sz w:val="24"/>
+          <w:szCs w:val="24"/>
+        </w:rPr>
+      </w:pPr>
+    </w:p>
+    <w:tbl>
+      <w:tblPr>
+        <w:tblStyle w:val="TableGrid"/>
+        <w:tblpPr w:leftFromText="180" w:rightFromText="180" w:vertAnchor="page" w:horzAnchor="margin" w:tblpXSpec="center" w:tblpY="2059"/>
+        <w:tblW w:w="10668" w:type="dxa"/>
+        <w:tblLook w:val="04A0" w:firstRow="1" w:lastRow="0" w:firstColumn="1" w:lastColumn="0" w:noHBand="0" w:noVBand="1"/>
+      </w:tblPr>
+      <w:tblGrid>
+        <w:gridCol w:w="404"/>
+        <w:gridCol w:w="3202"/>
+        <w:gridCol w:w="1384"/>
+        <w:gridCol w:w="1384"/>
+        <w:gridCol w:w="1384"/>
+        <w:gridCol w:w="1384"/>
+        <w:gridCol w:w="1526"/>
+      </w:tblGrid>
+      <w:tr>
+        <w:trPr>
+          <w:trHeight w:val="811"/>
+        </w:trPr>
+        <w:tc>
+          <w:tcPr>
+            <w:tcW w:w="0" w:type="auto"/>
+            <w:hideMark/>
+          </w:tcPr>
+          <w:p>
+            <w:pPr>
+              <w:spacing w:after="160" w:line="259" w:lineRule="auto"/>
+              <w:rPr>
+                <w:b/>
+                <w:bCs/>
+                <w:sz w:val="24"/>
+                <w:szCs w:val="24"/>
+              </w:rPr>
+            </w:pPr>
+            <m:oMathPara>
+              <m:oMath>
+                <m:r>
+                  <w:rPr>
+                    <w:rFonts w:ascii="Cambria Math" w:hAnsi="Cambria Math"/>
+                    <w:sz w:val="24"/>
+                    <w:szCs w:val="24"/>
+                  </w:rPr>
+                  <m:t>n</m:t>
+                </m:r>
+              </m:oMath>
+            </m:oMathPara>
+          </w:p>
+        </w:tc>
+        <w:tc>
+          <w:tcPr>
+            <w:tcW w:w="0" w:type="auto"/>
+            <w:hideMark/>
+          </w:tcPr>
+          <w:p>
+            <w:pPr>
+              <w:spacing w:after="160" w:line="259" w:lineRule="auto"/>
+              <w:rPr>
+                <w:b/>
+                <w:bCs/>
+                <w:sz w:val="24"/>
+                <w:szCs w:val="24"/>
+              </w:rPr>
+            </w:pPr>
+            <w:r>
+              <w:rPr>
+                <w:b/>
+                <w:bCs/>
+                <w:sz w:val="24"/>
+                <w:szCs w:val="24"/>
+              </w:rPr>
+              <w:t xml:space="preserve">Shifted </w:t>
+            </w:r>
+            <m:oMath>
+              <m:sSub>
+                <m:sSubPr>
+                  <m:ctrlPr>
+                    <w:rPr>
+                      <w:rFonts w:ascii="Cambria Math" w:hAnsi="Cambria Math"/>
+                      <w:sz w:val="24"/>
+                      <w:szCs w:val="24"/>
+                    </w:rPr>
+                  </m:ctrlPr>
+                </m:sSubPr>
+                <m:e>
+                  <m:r>
+                    <w:rPr>
+                      <w:rFonts w:ascii="Cambria Math" w:hAnsi="Cambria Math"/>
+                      <w:sz w:val="24"/>
+                      <w:szCs w:val="24"/>
+                    </w:rPr>
+                    <m:t>x</m:t>
+                  </m:r>
+                </m:e>
+                <m:sub>
+                  <m:r>
+                    <w:rPr>
+                      <w:rFonts w:ascii="Cambria Math" w:hAnsi="Cambria Math"/>
+                      <w:sz w:val="24"/>
+                      <w:szCs w:val="24"/>
+                    </w:rPr>
+                    <m:t>2</m:t>
+                  </m:r>
+                </m:sub>
+              </m:sSub>
+              <m:r>
+                <w:rPr>
+                  <w:rFonts w:ascii="Cambria Math" w:hAnsi="Cambria Math"/>
+                  <w:sz w:val="24"/>
+                  <w:szCs w:val="24"/>
+                </w:rPr>
+                <m:t>[(n-k)</m:t>
+              </m:r>
+              <m:r>
+                <m:rPr>
+                  <m:sty m:val="p"/>
+                </m:rPr>
+                <w:rPr>
+                  <w:rFonts w:ascii="Cambria Math" w:hAnsi="Cambria Math"/>
+                  <w:sz w:val="24"/>
+                  <w:szCs w:val="24"/>
+                </w:rPr>
+                <m:t>mod</m:t>
+              </m:r>
+              <m:r>
+                <m:rPr>
+                  <m:nor/>
+                </m:rPr>
+                <w:rPr>
+                  <w:sz w:val="24"/>
+                  <w:szCs w:val="24"/>
+                </w:rPr>
+                <m:t>  </m:t>
+              </m:r>
+              <m:r>
+                <w:rPr>
+                  <w:rFonts w:ascii="Cambria Math" w:hAnsi="Cambria Math"/>
+                  <w:sz w:val="24"/>
+                  <w:szCs w:val="24"/>
+                </w:rPr>
+                <m:t>4]</m:t>
+              </m:r>
+            </m:oMath>
+          </w:p>
+        </w:tc>
+        <w:tc>
+          <w:tcPr>
+            <w:tcW w:w="0" w:type="auto"/>
+            <w:hideMark/>
+          </w:tcPr>
+          <w:p>
+            <w:pPr>
+              <w:spacing w:after="160" w:line="259" w:lineRule="auto"/>
+              <w:rPr>
+                <w:b/>
+                <w:bCs/>
+                <w:sz w:val="24"/>
+                <w:szCs w:val="24"/>
+              </w:rPr>
+            </w:pPr>
+            <m:oMathPara>
+              <m:oMath>
+                <m:r>
+                  <w:rPr>
+                    <w:rFonts w:ascii="Cambria Math" w:hAnsi="Cambria Math"/>
+                    <w:sz w:val="24"/>
+                    <w:szCs w:val="24"/>
+                  </w:rPr>
+                  <m:t>k=0:×1</m:t>
+                </m:r>
+              </m:oMath>
+            </m:oMathPara>
+          </w:p>
+        </w:tc>
+        <w:tc>
+          <w:tcPr>
+            <w:tcW w:w="0" w:type="auto"/>
+            <w:hideMark/>
+          </w:tcPr>
+          <w:p>
+            <w:pPr>
+              <w:spacing w:after="160" w:line="259" w:lineRule="auto"/>
+              <w:rPr>
+                <w:b/>
+                <w:bCs/>
+                <w:sz w:val="24"/>
+                <w:szCs w:val="24"/>
+              </w:rPr>
+            </w:pPr>
+            <m:oMathPara>
+              <m:oMath>
+                <m:r>
+                  <w:rPr>
+                    <w:rFonts w:ascii="Cambria Math" w:hAnsi="Cambria Math"/>
+                    <w:sz w:val="24"/>
+                    <w:szCs w:val="24"/>
+                  </w:rPr>
+                  <m:t>k=1:×2</m:t>
+                </m:r>
+              </m:oMath>
+            </m:oMathPara>
+          </w:p>
+        </w:tc>
+        <w:tc>
+          <w:tcPr>
+            <w:tcW w:w="0" w:type="auto"/>
+            <w:hideMark/>
+          </w:tcPr>
+          <w:p>
+            <w:pPr>
+              <w:spacing w:after="160" w:line="259" w:lineRule="auto"/>
+              <w:rPr>
+                <w:b/>
+                <w:bCs/>
+                <w:sz w:val="24"/>
+                <w:szCs w:val="24"/>
+              </w:rPr>
+            </w:pPr>
+            <m:oMathPara>
+              <m:oMath>
+                <m:r>
+                  <w:rPr>
+                    <w:rFonts w:ascii="Cambria Math" w:hAnsi="Cambria Math"/>
+                    <w:sz w:val="24"/>
+                    <w:szCs w:val="24"/>
+                  </w:rPr>
+                  <m:t>k=2:×0</m:t>
+                </m:r>
+              </m:oMath>
+            </m:oMathPara>
+          </w:p>
+        </w:tc>
+        <w:tc>
+          <w:tcPr>
+            <w:tcW w:w="0" w:type="auto"/>
+            <w:hideMark/>
+          </w:tcPr>
+          <w:p>
+            <w:pPr>
+              <w:spacing w:after="160" w:line="259" w:lineRule="auto"/>
+              <w:rPr>
+                <w:b/>
+                <w:bCs/>
+                <w:sz w:val="24"/>
+                <w:szCs w:val="24"/>
+              </w:rPr>
+            </w:pPr>
+            <m:oMathPara>
+              <m:oMath>
+                <m:r>
+                  <w:rPr>
+                    <w:rFonts w:ascii="Cambria Math" w:hAnsi="Cambria Math"/>
+                    <w:sz w:val="24"/>
+                    <w:szCs w:val="24"/>
+                  </w:rPr>
+                  <m:t>k=3:×0</m:t>
+                </m:r>
+              </m:oMath>
+            </m:oMathPara>
+          </w:p>
+        </w:tc>
+        <w:tc>
+          <w:tcPr>
+            <w:tcW w:w="0" w:type="auto"/>
+            <w:hideMark/>
+          </w:tcPr>
+          <w:p>
+            <w:pPr>
+              <w:spacing w:after="160" w:line="259" w:lineRule="auto"/>
+              <w:rPr>
+                <w:b/>
+                <w:bCs/>
+                <w:sz w:val="24"/>
+                <w:szCs w:val="24"/>
+              </w:rPr>
+            </w:pPr>
+            <m:oMath>
+              <m:r>
+                <w:rPr>
+                  <w:rFonts w:ascii="Cambria Math" w:hAnsi="Cambria Math"/>
+                  <w:sz w:val="24"/>
+                  <w:szCs w:val="24"/>
+                </w:rPr>
+                <m:t>y[n]=</m:t>
+              </m:r>
+            </m:oMath>
+            <w:r>
+              <w:rPr>
+                <w:b/>
+                <w:bCs/>
+                <w:sz w:val="24"/>
+                <w:szCs w:val="24"/>
+              </w:rPr>
+              <w:t>Sum</w:t>
+            </w:r>
+          </w:p>
+        </w:tc>
+      </w:tr>
+      <w:tr>
+        <w:trPr>
+          <w:trHeight w:val="797"/>
+        </w:trPr>
+        <w:tc>
+          <w:tcPr>
+            <w:tcW w:w="0" w:type="auto"/>
+            <w:hideMark/>
+          </w:tcPr>
+          <w:p>
+            <w:pPr>
+              <w:spacing w:after="160" w:line="259" w:lineRule="auto"/>
+              <w:rPr>
+                <w:sz w:val="24"/>
+                <w:szCs w:val="24"/>
+              </w:rPr>
+            </w:pPr>
+            <w:r>
+              <w:rPr>
+                <w:b/>
+                <w:bCs/>
+                <w:sz w:val="24"/>
+                <w:szCs w:val="24"/>
+              </w:rPr>
+              <w:t>0</w:t>
+            </w:r>
+          </w:p>
+        </w:tc>
+        <w:tc>
+          <w:tcPr>
+            <w:tcW w:w="0" w:type="auto"/>
+            <w:hideMark/>
+          </w:tcPr>
+          <w:p>
+            <w:pPr>
+              <w:spacing w:after="160" w:line="259" w:lineRule="auto"/>
+              <w:rPr>
+                <w:sz w:val="24"/>
+                <w:szCs w:val="24"/>
+              </w:rPr>
+            </w:pPr>
+            <w:r>
+              <w:rPr>
+                <w:sz w:val="24"/>
+                <w:szCs w:val="24"/>
+              </w:rPr>
+              <w:t>(0-</w:t>
+            </w:r>
+            <w:proofErr w:type="gramStart"/>
+            <w:r>
+              <w:rPr>
+                <w:sz w:val="24"/>
+                <w:szCs w:val="24"/>
+              </w:rPr>
+              <w:t>0)=</w:t>
+            </w:r>
+            <w:proofErr w:type="gramEnd"/>
+            <w:r>
+              <w:rPr>
+                <w:sz w:val="24"/>
+                <w:szCs w:val="24"/>
+              </w:rPr>
+              <w:t>0 → x₂=1</w:t>
+            </w:r>
+          </w:p>
+          <w:p>
+            <w:pPr>
+              <w:spacing w:after="160" w:line="259" w:lineRule="auto"/>
+              <w:rPr>
+                <w:sz w:val="24"/>
+                <w:szCs w:val="24"/>
+              </w:rPr>
+            </w:pPr>
+            <w:r>
+              <w:rPr>
+                <w:sz w:val="24"/>
+                <w:szCs w:val="24"/>
+              </w:rPr>
+              <w:t>(0-</w:t>
+            </w:r>
+            <w:proofErr w:type="gramStart"/>
+            <w:r>
+              <w:rPr>
+                <w:sz w:val="24"/>
+                <w:szCs w:val="24"/>
+              </w:rPr>
+              <w:t>1)=</w:t>
+            </w:r>
+            <w:proofErr w:type="gramEnd"/>
+            <w:r>
+              <w:rPr>
+                <w:sz w:val="24"/>
+                <w:szCs w:val="24"/>
+              </w:rPr>
+              <w:t>-1≡3 → x₂​=4</w:t>
+            </w:r>
+          </w:p>
+          <w:p>
+            <w:pPr>
+              <w:spacing w:after="160" w:line="259" w:lineRule="auto"/>
+              <w:rPr>
+                <w:sz w:val="24"/>
+                <w:szCs w:val="24"/>
+              </w:rPr>
+            </w:pPr>
+            <w:r>
+              <w:rPr>
+                <w:sz w:val="24"/>
+                <w:szCs w:val="24"/>
+              </w:rPr>
+              <w:t>(0-</w:t>
+            </w:r>
+            <w:proofErr w:type="gramStart"/>
+            <w:r>
+              <w:rPr>
+                <w:sz w:val="24"/>
+                <w:szCs w:val="24"/>
+              </w:rPr>
+              <w:t>2)=</w:t>
+            </w:r>
+            <w:proofErr w:type="gramEnd"/>
+            <w:r>
+              <w:rPr>
+                <w:sz w:val="24"/>
+                <w:szCs w:val="24"/>
+              </w:rPr>
+              <w:t>-2≡2 → x₂​=3</w:t>
+            </w:r>
+          </w:p>
+          <w:p>
+            <w:pPr>
+              <w:spacing w:after="160" w:line="259" w:lineRule="auto"/>
+              <w:rPr>
+                <w:sz w:val="24"/>
+                <w:szCs w:val="24"/>
+              </w:rPr>
+            </w:pPr>
+            <w:r>
+              <w:rPr>
+                <w:sz w:val="24"/>
+                <w:szCs w:val="24"/>
+              </w:rPr>
+              <w:t>(0-</w:t>
+            </w:r>
+            <w:proofErr w:type="gramStart"/>
+            <w:r>
+              <w:rPr>
+                <w:sz w:val="24"/>
+                <w:szCs w:val="24"/>
+              </w:rPr>
+              <w:t>3)=</w:t>
+            </w:r>
+            <w:proofErr w:type="gramEnd"/>
+            <w:r>
+              <w:rPr>
+                <w:sz w:val="24"/>
+                <w:szCs w:val="24"/>
+              </w:rPr>
+              <w:t>-3≡1 → x₂​=2</w:t>
+            </w:r>
+            <w:r>
+              <w:rPr>
+                <w:sz w:val="24"/>
+                <w:szCs w:val="24"/>
+              </w:rPr>
+              <w:tab/>
+            </w:r>
+          </w:p>
+          <w:p>
+            <w:pPr>
+              <w:spacing w:after="160" w:line="259" w:lineRule="auto"/>
+              <w:rPr>
+                <w:sz w:val="24"/>
+                <w:szCs w:val="24"/>
+              </w:rPr>
+            </w:pPr>
+          </w:p>
+        </w:tc>
+        <w:tc>
+          <w:tcPr>
+            <w:tcW w:w="0" w:type="auto"/>
+            <w:hideMark/>
+          </w:tcPr>
+          <w:p>
+            <w:pPr>
+              <w:spacing w:after="160" w:line="259" w:lineRule="auto"/>
+              <w:rPr>
+                <w:sz w:val="24"/>
+                <w:szCs w:val="24"/>
+              </w:rPr>
+            </w:pPr>
+            <m:oMathPara>
+              <m:oMath>
+                <m:r>
+                  <w:rPr>
+                    <w:rFonts w:ascii="Cambria Math" w:hAnsi="Cambria Math"/>
+                    <w:sz w:val="24"/>
+                    <w:szCs w:val="24"/>
+                  </w:rPr>
+                  <m:t>1×1=1</m:t>
+                </m:r>
+              </m:oMath>
+            </m:oMathPara>
+          </w:p>
+        </w:tc>
+        <w:tc>
+          <w:tcPr>
+            <w:tcW w:w="0" w:type="auto"/>
+            <w:hideMark/>
+          </w:tcPr>
+          <w:p>
+            <w:pPr>
+              <w:spacing w:after="160" w:line="259" w:lineRule="auto"/>
+              <w:rPr>
+                <w:sz w:val="24"/>
+                <w:szCs w:val="24"/>
+              </w:rPr>
+            </w:pPr>
+            <m:oMathPara>
+              <m:oMath>
+                <m:r>
+                  <w:rPr>
+                    <w:rFonts w:ascii="Cambria Math" w:hAnsi="Cambria Math"/>
+                    <w:sz w:val="24"/>
+                    <w:szCs w:val="24"/>
+                  </w:rPr>
+                  <m:t>4×2=8</m:t>
+                </m:r>
+              </m:oMath>
+            </m:oMathPara>
+          </w:p>
+        </w:tc>
+        <w:tc>
+          <w:tcPr>
+            <w:tcW w:w="0" w:type="auto"/>
+            <w:hideMark/>
+          </w:tcPr>
+          <w:p>
+            <w:pPr>
+              <w:spacing w:after="160" w:line="259" w:lineRule="auto"/>
+              <w:rPr>
+                <w:sz w:val="24"/>
+                <w:szCs w:val="24"/>
+              </w:rPr>
+            </w:pPr>
+            <m:oMathPara>
+              <m:oMath>
+                <m:r>
+                  <w:rPr>
+                    <w:rFonts w:ascii="Cambria Math" w:hAnsi="Cambria Math"/>
+                    <w:sz w:val="24"/>
+                    <w:szCs w:val="24"/>
+                  </w:rPr>
+                  <m:t>3×0=0</m:t>
+                </m:r>
+              </m:oMath>
+            </m:oMathPara>
+          </w:p>
+        </w:tc>
+        <w:tc>
+          <w:tcPr>
+            <w:tcW w:w="0" w:type="auto"/>
+            <w:hideMark/>
+          </w:tcPr>
+          <w:p>
+            <w:pPr>
+              <w:spacing w:after="160" w:line="259" w:lineRule="auto"/>
+              <w:rPr>
+                <w:sz w:val="24"/>
+                <w:szCs w:val="24"/>
+              </w:rPr>
+            </w:pPr>
+            <m:oMathPara>
+              <m:oMath>
+                <m:r>
+                  <w:rPr>
+                    <w:rFonts w:ascii="Cambria Math" w:hAnsi="Cambria Math"/>
+                    <w:sz w:val="24"/>
+                    <w:szCs w:val="24"/>
+                  </w:rPr>
+                  <m:t>2×0=0</m:t>
+                </m:r>
+              </m:oMath>
+            </m:oMathPara>
+          </w:p>
+        </w:tc>
+        <w:tc>
+          <w:tcPr>
+            <w:tcW w:w="0" w:type="auto"/>
+            <w:hideMark/>
+          </w:tcPr>
+          <w:p>
+            <w:pPr>
+              <w:spacing w:after="160" w:line="259" w:lineRule="auto"/>
+              <w:rPr>
+                <w:sz w:val="24"/>
+                <w:szCs w:val="24"/>
+              </w:rPr>
+            </w:pPr>
+            <w:r>
+              <w:rPr>
+                <w:b/>
+                <w:bCs/>
+                <w:sz w:val="24"/>
+                <w:szCs w:val="24"/>
+              </w:rPr>
+              <w:t>9</w:t>
+            </w:r>
+          </w:p>
+        </w:tc>
+      </w:tr>
+      <w:tr>
+        <w:trPr>
+          <w:trHeight w:val="811"/>
+        </w:trPr>
+        <w:tc>
+          <w:tcPr>
+            <w:tcW w:w="0" w:type="auto"/>
+            <w:hideMark/>
+          </w:tcPr>
+          <w:p>
+            <w:pPr>
+              <w:spacing w:after="160" w:line="259" w:lineRule="auto"/>
+              <w:rPr>
+                <w:sz w:val="24"/>
+                <w:szCs w:val="24"/>
+              </w:rPr>
+            </w:pPr>
+            <w:r>
+              <w:rPr>
+                <w:b/>
+                <w:bCs/>
+                <w:sz w:val="24"/>
+                <w:szCs w:val="24"/>
+              </w:rPr>
+              <w:t>1</w:t>
+            </w:r>
+          </w:p>
+        </w:tc>
+        <w:tc>
+          <w:tcPr>
+            <w:tcW w:w="0" w:type="auto"/>
+            <w:hideMark/>
+          </w:tcPr>
+          <w:p>
+            <w:pPr>
+              <w:spacing w:after="160" w:line="259" w:lineRule="auto"/>
+              <w:rPr>
+                <w:sz w:val="24"/>
+                <w:szCs w:val="24"/>
+              </w:rPr>
+            </w:pPr>
+            <w:r>
+              <w:rPr>
+                <w:sz w:val="24"/>
+                <w:szCs w:val="24"/>
+              </w:rPr>
+              <w:t>(1-</w:t>
+            </w:r>
+            <w:proofErr w:type="gramStart"/>
+            <w:r>
+              <w:rPr>
+                <w:sz w:val="24"/>
+                <w:szCs w:val="24"/>
+              </w:rPr>
+              <w:t>0)=</w:t>
+            </w:r>
+            <w:proofErr w:type="gramEnd"/>
+            <w:r>
+              <w:rPr>
+                <w:sz w:val="24"/>
+                <w:szCs w:val="24"/>
+              </w:rPr>
+              <w:t>1 → x₂​=2</w:t>
+            </w:r>
+          </w:p>
+          <w:p>
+            <w:pPr>
+              <w:spacing w:after="160" w:line="259" w:lineRule="auto"/>
+              <w:rPr>
+                <w:sz w:val="24"/>
+                <w:szCs w:val="24"/>
+              </w:rPr>
+            </w:pPr>
+            <w:r>
+              <w:rPr>
+                <w:sz w:val="24"/>
+                <w:szCs w:val="24"/>
+              </w:rPr>
+              <w:t>(1-</w:t>
+            </w:r>
+            <w:proofErr w:type="gramStart"/>
+            <w:r>
+              <w:rPr>
+                <w:sz w:val="24"/>
+                <w:szCs w:val="24"/>
+              </w:rPr>
+              <w:t>1)=</w:t>
+            </w:r>
+            <w:proofErr w:type="gramEnd"/>
+            <w:r>
+              <w:rPr>
+                <w:sz w:val="24"/>
+                <w:szCs w:val="24"/>
+              </w:rPr>
+              <w:t>0 → x₂=1</w:t>
+            </w:r>
+          </w:p>
+          <w:p>
+            <w:pPr>
+              <w:spacing w:after="160" w:line="259" w:lineRule="auto"/>
+              <w:rPr>
+                <w:sz w:val="24"/>
+                <w:szCs w:val="24"/>
+              </w:rPr>
+            </w:pPr>
+            <w:r>
+              <w:rPr>
+                <w:sz w:val="24"/>
+                <w:szCs w:val="24"/>
+              </w:rPr>
+              <w:t>(1-</w:t>
+            </w:r>
+            <w:proofErr w:type="gramStart"/>
+            <w:r>
+              <w:rPr>
+                <w:sz w:val="24"/>
+                <w:szCs w:val="24"/>
+              </w:rPr>
+              <w:t>2)=</w:t>
+            </w:r>
+            <w:proofErr w:type="gramEnd"/>
+            <w:r>
+              <w:rPr>
+                <w:sz w:val="24"/>
+                <w:szCs w:val="24"/>
+              </w:rPr>
+              <w:t>-1≡3 → x₂​=4</w:t>
+            </w:r>
+            <w:r>
+              <w:rPr>
+                <w:sz w:val="24"/>
+                <w:szCs w:val="24"/>
+              </w:rPr>
+              <w:tab/>
+            </w:r>
+          </w:p>
+          <w:p>
+            <w:pPr>
+              <w:spacing w:after="160" w:line="259" w:lineRule="auto"/>
+              <w:rPr>
+                <w:sz w:val="24"/>
+                <w:szCs w:val="24"/>
+              </w:rPr>
+            </w:pPr>
+            <w:r>
+              <w:rPr>
+                <w:sz w:val="24"/>
+                <w:szCs w:val="24"/>
+              </w:rPr>
+              <w:t>(1-</w:t>
+            </w:r>
+            <w:proofErr w:type="gramStart"/>
+            <w:r>
+              <w:rPr>
+                <w:sz w:val="24"/>
+                <w:szCs w:val="24"/>
+              </w:rPr>
+              <w:t>3)=</w:t>
+            </w:r>
+            <w:proofErr w:type="gramEnd"/>
+            <w:r>
+              <w:rPr>
+                <w:sz w:val="24"/>
+                <w:szCs w:val="24"/>
+              </w:rPr>
+              <w:t>-2≡2 → x₂​=3</w:t>
+            </w:r>
+          </w:p>
+          <w:p>
+            <w:pPr>
+              <w:rPr>
+                <w:sz w:val="24"/>
+                <w:szCs w:val="24"/>
+              </w:rPr>
+            </w:pPr>
+          </w:p>
+        </w:tc>
+        <w:tc>
+          <w:tcPr>
+            <w:tcW w:w="0" w:type="auto"/>
+            <w:hideMark/>
+          </w:tcPr>
+          <w:p>
+            <w:pPr>
+              <w:spacing w:after="160" w:line="259" w:lineRule="auto"/>
+              <w:rPr>
+                <w:sz w:val="24"/>
+                <w:szCs w:val="24"/>
+              </w:rPr>
+            </w:pPr>
+            <m:oMathPara>
+              <m:oMath>
+                <m:r>
+                  <w:rPr>
+                    <w:rFonts w:ascii="Cambria Math" w:hAnsi="Cambria Math"/>
+                    <w:sz w:val="24"/>
+                    <w:szCs w:val="24"/>
+                  </w:rPr>
+                  <m:t>2×1=2</m:t>
+                </m:r>
+              </m:oMath>
+            </m:oMathPara>
+          </w:p>
+        </w:tc>
+        <w:tc>
+          <w:tcPr>
+            <w:tcW w:w="0" w:type="auto"/>
+            <w:hideMark/>
+          </w:tcPr>
+          <w:p>
+            <w:pPr>
+              <w:spacing w:after="160" w:line="259" w:lineRule="auto"/>
+              <w:rPr>
+                <w:sz w:val="24"/>
+                <w:szCs w:val="24"/>
+              </w:rPr>
+            </w:pPr>
+            <m:oMathPara>
+              <m:oMath>
+                <m:r>
+                  <w:rPr>
+                    <w:rFonts w:ascii="Cambria Math" w:hAnsi="Cambria Math"/>
+                    <w:sz w:val="24"/>
+                    <w:szCs w:val="24"/>
+                  </w:rPr>
+                  <m:t>1×2=2</m:t>
+                </m:r>
+              </m:oMath>
+            </m:oMathPara>
+          </w:p>
+        </w:tc>
+        <w:tc>
+          <w:tcPr>
+            <w:tcW w:w="0" w:type="auto"/>
+            <w:hideMark/>
+          </w:tcPr>
+          <w:p>
+            <w:pPr>
+              <w:spacing w:after="160" w:line="259" w:lineRule="auto"/>
+              <w:rPr>
+                <w:sz w:val="24"/>
+                <w:szCs w:val="24"/>
+              </w:rPr>
+            </w:pPr>
+            <m:oMathPara>
+              <m:oMath>
+                <m:r>
+                  <w:rPr>
+                    <w:rFonts w:ascii="Cambria Math" w:hAnsi="Cambria Math"/>
+                    <w:sz w:val="24"/>
+                    <w:szCs w:val="24"/>
+                  </w:rPr>
+                  <m:t>4×0=0</m:t>
+                </m:r>
+              </m:oMath>
+            </m:oMathPara>
+          </w:p>
+        </w:tc>
+        <w:tc>
+          <w:tcPr>
+            <w:tcW w:w="0" w:type="auto"/>
+            <w:hideMark/>
+          </w:tcPr>
+          <w:p>
+            <w:pPr>
+              <w:spacing w:after="160" w:line="259" w:lineRule="auto"/>
+              <w:rPr>
+                <w:sz w:val="24"/>
+                <w:szCs w:val="24"/>
+              </w:rPr>
+            </w:pPr>
+            <m:oMathPara>
+              <m:oMath>
+                <m:r>
+                  <w:rPr>
+                    <w:rFonts w:ascii="Cambria Math" w:hAnsi="Cambria Math"/>
+                    <w:sz w:val="24"/>
+                    <w:szCs w:val="24"/>
+                  </w:rPr>
+                  <m:t>3×0=0</m:t>
+                </m:r>
+              </m:oMath>
+            </m:oMathPara>
+          </w:p>
+        </w:tc>
+        <w:tc>
+          <w:tcPr>
+            <w:tcW w:w="0" w:type="auto"/>
+            <w:hideMark/>
+          </w:tcPr>
+          <w:p>
+            <w:pPr>
+              <w:spacing w:after="160" w:line="259" w:lineRule="auto"/>
+              <w:rPr>
+                <w:sz w:val="24"/>
+                <w:szCs w:val="24"/>
+              </w:rPr>
+            </w:pPr>
+            <w:r>
+              <w:rPr>
+                <w:b/>
+                <w:bCs/>
+                <w:sz w:val="24"/>
+                <w:szCs w:val="24"/>
+              </w:rPr>
+              <w:t>4</w:t>
+            </w:r>
+          </w:p>
+        </w:tc>
+      </w:tr>
+      <w:tr>
+        <w:trPr>
+          <w:trHeight w:val="797"/>
+        </w:trPr>
+        <w:tc>
+          <w:tcPr>
+            <w:tcW w:w="0" w:type="auto"/>
+            <w:hideMark/>
+          </w:tcPr>
+          <w:p>
+            <w:pPr>
+              <w:spacing w:after="160" w:line="259" w:lineRule="auto"/>
+              <w:rPr>
+                <w:sz w:val="24"/>
+                <w:szCs w:val="24"/>
+              </w:rPr>
+            </w:pPr>
+            <w:r>
+              <w:rPr>
+                <w:b/>
+                <w:bCs/>
+                <w:sz w:val="24"/>
+                <w:szCs w:val="24"/>
+              </w:rPr>
+              <w:t>2</w:t>
+            </w:r>
+          </w:p>
+        </w:tc>
+        <w:tc>
+          <w:tcPr>
+            <w:tcW w:w="0" w:type="auto"/>
+            <w:hideMark/>
+          </w:tcPr>
+          <w:p>
+            <w:pPr>
+              <w:spacing w:after="160" w:line="259" w:lineRule="auto"/>
+              <w:rPr>
+                <w:sz w:val="24"/>
+                <w:szCs w:val="24"/>
+              </w:rPr>
+            </w:pPr>
+            <w:r>
+              <w:rPr>
+                <w:sz w:val="24"/>
+                <w:szCs w:val="24"/>
+              </w:rPr>
+              <w:t>(2-</w:t>
+            </w:r>
+            <w:proofErr w:type="gramStart"/>
+            <w:r>
+              <w:rPr>
+                <w:sz w:val="24"/>
+                <w:szCs w:val="24"/>
+              </w:rPr>
+              <w:t>0)=</w:t>
+            </w:r>
+            <w:proofErr w:type="gramEnd"/>
+            <w:r>
+              <w:rPr>
+                <w:sz w:val="24"/>
+                <w:szCs w:val="24"/>
+              </w:rPr>
+              <w:t>2 → x₂​=3</w:t>
+            </w:r>
+          </w:p>
+          <w:p>
+            <w:pPr>
+              <w:spacing w:after="160" w:line="259" w:lineRule="auto"/>
+              <w:rPr>
+                <w:sz w:val="24"/>
+                <w:szCs w:val="24"/>
+              </w:rPr>
+            </w:pPr>
+            <w:r>
+              <w:rPr>
+                <w:sz w:val="24"/>
+                <w:szCs w:val="24"/>
+              </w:rPr>
+              <w:t>(2-</w:t>
+            </w:r>
+            <w:proofErr w:type="gramStart"/>
+            <w:r>
+              <w:rPr>
+                <w:sz w:val="24"/>
+                <w:szCs w:val="24"/>
+              </w:rPr>
+              <w:t>1)=</w:t>
+            </w:r>
+            <w:proofErr w:type="gramEnd"/>
+            <w:r>
+              <w:rPr>
+                <w:sz w:val="24"/>
+                <w:szCs w:val="24"/>
+              </w:rPr>
+              <w:t>1 → x₂=2</w:t>
+            </w:r>
+          </w:p>
+          <w:p>
+            <w:pPr>
+              <w:spacing w:after="160" w:line="259" w:lineRule="auto"/>
+              <w:rPr>
+                <w:sz w:val="24"/>
+                <w:szCs w:val="24"/>
+              </w:rPr>
+            </w:pPr>
+            <w:r>
+              <w:rPr>
+                <w:sz w:val="24"/>
+                <w:szCs w:val="24"/>
+              </w:rPr>
+              <w:t>(2-</w:t>
+            </w:r>
+            <w:proofErr w:type="gramStart"/>
+            <w:r>
+              <w:rPr>
+                <w:sz w:val="24"/>
+                <w:szCs w:val="24"/>
+              </w:rPr>
+              <w:t>2)=</w:t>
+            </w:r>
+            <w:proofErr w:type="gramEnd"/>
+            <w:r>
+              <w:rPr>
+                <w:sz w:val="24"/>
+                <w:szCs w:val="24"/>
+              </w:rPr>
+              <w:t>0 → x₂=1</w:t>
+            </w:r>
+            <w:r>
+              <w:rPr>
+                <w:sz w:val="24"/>
+                <w:szCs w:val="24"/>
+              </w:rPr>
+              <w:tab/>
+            </w:r>
+          </w:p>
+          <w:p>
+            <w:pPr>
+              <w:spacing w:after="160" w:line="259" w:lineRule="auto"/>
+              <w:rPr>
+                <w:sz w:val="24"/>
+                <w:szCs w:val="24"/>
+              </w:rPr>
+            </w:pPr>
+            <w:r>
+              <w:rPr>
+                <w:sz w:val="24"/>
+                <w:szCs w:val="24"/>
+              </w:rPr>
+              <w:t>(2-</w:t>
+            </w:r>
+            <w:proofErr w:type="gramStart"/>
+            <w:r>
+              <w:rPr>
+                <w:sz w:val="24"/>
+                <w:szCs w:val="24"/>
+              </w:rPr>
+              <w:t>3)=</w:t>
+            </w:r>
+            <w:proofErr w:type="gramEnd"/>
+            <w:r>
+              <w:rPr>
+                <w:sz w:val="24"/>
+                <w:szCs w:val="24"/>
+              </w:rPr>
+              <w:t>-1≡3 → x₂​=4</w:t>
+            </w:r>
+          </w:p>
+        </w:tc>
+        <w:tc>
+          <w:tcPr>
+            <w:tcW w:w="0" w:type="auto"/>
+            <w:hideMark/>
+          </w:tcPr>
+          <w:p>
+            <w:pPr>
+              <w:spacing w:after="160" w:line="259" w:lineRule="auto"/>
+              <w:rPr>
+                <w:sz w:val="24"/>
+                <w:szCs w:val="24"/>
+              </w:rPr>
+            </w:pPr>
+            <m:oMathPara>
+              <m:oMath>
+                <m:r>
+                  <w:rPr>
+                    <w:rFonts w:ascii="Cambria Math" w:hAnsi="Cambria Math"/>
+                    <w:sz w:val="24"/>
+                    <w:szCs w:val="24"/>
+                  </w:rPr>
+                  <m:t>3×1=3</m:t>
+                </m:r>
+              </m:oMath>
+            </m:oMathPara>
+          </w:p>
+        </w:tc>
+        <w:tc>
+          <w:tcPr>
+            <w:tcW w:w="0" w:type="auto"/>
+            <w:hideMark/>
+          </w:tcPr>
+          <w:p>
+            <w:pPr>
+              <w:spacing w:after="160" w:line="259" w:lineRule="auto"/>
+              <w:rPr>
+                <w:sz w:val="24"/>
+                <w:szCs w:val="24"/>
+              </w:rPr>
+            </w:pPr>
+            <m:oMathPara>
+              <m:oMath>
+                <m:r>
+                  <w:rPr>
+                    <w:rFonts w:ascii="Cambria Math" w:hAnsi="Cambria Math"/>
+                    <w:sz w:val="24"/>
+                    <w:szCs w:val="24"/>
+                  </w:rPr>
+                  <m:t>2×2=4</m:t>
+                </m:r>
+              </m:oMath>
+            </m:oMathPara>
+          </w:p>
+        </w:tc>
+        <w:tc>
+          <w:tcPr>
+            <w:tcW w:w="0" w:type="auto"/>
+            <w:hideMark/>
+          </w:tcPr>
+          <w:p>
+            <w:pPr>
+              <w:spacing w:after="160" w:line="259" w:lineRule="auto"/>
+              <w:rPr>
+                <w:sz w:val="24"/>
+                <w:szCs w:val="24"/>
+              </w:rPr>
+            </w:pPr>
+            <m:oMathPara>
+              <m:oMath>
+                <m:r>
+                  <w:rPr>
+                    <w:rFonts w:ascii="Cambria Math" w:hAnsi="Cambria Math"/>
+                    <w:sz w:val="24"/>
+                    <w:szCs w:val="24"/>
+                  </w:rPr>
+                  <m:t>1×0=0</m:t>
+                </m:r>
+              </m:oMath>
+            </m:oMathPara>
+          </w:p>
+        </w:tc>
+        <w:tc>
+          <w:tcPr>
+            <w:tcW w:w="0" w:type="auto"/>
+            <w:hideMark/>
+          </w:tcPr>
+          <w:p>
+            <w:pPr>
+              <w:spacing w:after="160" w:line="259" w:lineRule="auto"/>
+              <w:rPr>
+                <w:sz w:val="24"/>
+                <w:szCs w:val="24"/>
+              </w:rPr>
+            </w:pPr>
+            <m:oMathPara>
+              <m:oMath>
+                <m:r>
+                  <w:rPr>
+                    <w:rFonts w:ascii="Cambria Math" w:hAnsi="Cambria Math"/>
+                    <w:sz w:val="24"/>
+                    <w:szCs w:val="24"/>
+                  </w:rPr>
+                  <m:t>4×0=0</m:t>
+                </m:r>
+              </m:oMath>
+            </m:oMathPara>
+          </w:p>
+        </w:tc>
+        <w:tc>
+          <w:tcPr>
+            <w:tcW w:w="0" w:type="auto"/>
+            <w:hideMark/>
+          </w:tcPr>
+          <w:p>
+            <w:pPr>
+              <w:spacing w:after="160" w:line="259" w:lineRule="auto"/>
+              <w:rPr>
+                <w:sz w:val="24"/>
+                <w:szCs w:val="24"/>
+              </w:rPr>
+            </w:pPr>
+            <w:r>
+              <w:rPr>
+                <w:b/>
+                <w:bCs/>
+                <w:sz w:val="24"/>
+                <w:szCs w:val="24"/>
+              </w:rPr>
+              <w:t>7</w:t>
+            </w:r>
+          </w:p>
+        </w:tc>
+      </w:tr>
+      <w:tr>
+        <w:trPr>
+          <w:trHeight w:val="797"/>
+        </w:trPr>
+        <w:tc>
+          <w:tcPr>
+            <w:tcW w:w="0" w:type="auto"/>
+            <w:hideMark/>
+          </w:tcPr>
+          <w:p>
+            <w:pPr>
+              <w:spacing w:after="160" w:line="259" w:lineRule="auto"/>
+              <w:rPr>
+                <w:sz w:val="24"/>
+                <w:szCs w:val="24"/>
+              </w:rPr>
+            </w:pPr>
+            <w:r>
+              <w:rPr>
+                <w:b/>
+                <w:bCs/>
+                <w:sz w:val="24"/>
+                <w:szCs w:val="24"/>
+              </w:rPr>
+              <w:t>3</w:t>
+            </w:r>
+          </w:p>
+        </w:tc>
+        <w:tc>
+          <w:tcPr>
+            <w:tcW w:w="0" w:type="auto"/>
+            <w:hideMark/>
+          </w:tcPr>
+          <w:p>
+            <w:pPr>
+              <w:spacing w:after="160" w:line="259" w:lineRule="auto"/>
+              <w:rPr>
+                <w:sz w:val="24"/>
+                <w:szCs w:val="24"/>
+              </w:rPr>
+            </w:pPr>
+            <w:r>
+              <w:rPr>
+                <w:sz w:val="24"/>
+                <w:szCs w:val="24"/>
+              </w:rPr>
+              <w:t>(3-</w:t>
+            </w:r>
+            <w:proofErr w:type="gramStart"/>
+            <w:r>
+              <w:rPr>
+                <w:sz w:val="24"/>
+                <w:szCs w:val="24"/>
+              </w:rPr>
+              <w:t>0)=</w:t>
+            </w:r>
+            <w:proofErr w:type="gramEnd"/>
+            <w:r>
+              <w:rPr>
+                <w:sz w:val="24"/>
+                <w:szCs w:val="24"/>
+              </w:rPr>
+              <w:t>3 → x₂​=4</w:t>
+            </w:r>
+          </w:p>
+          <w:p>
+            <w:pPr>
+              <w:spacing w:after="160" w:line="259" w:lineRule="auto"/>
+              <w:rPr>
+                <w:sz w:val="24"/>
+                <w:szCs w:val="24"/>
+              </w:rPr>
+            </w:pPr>
+            <w:r>
+              <w:rPr>
+                <w:sz w:val="24"/>
+                <w:szCs w:val="24"/>
+              </w:rPr>
+              <w:t>(3-</w:t>
+            </w:r>
+            <w:proofErr w:type="gramStart"/>
+            <w:r>
+              <w:rPr>
+                <w:sz w:val="24"/>
+                <w:szCs w:val="24"/>
+              </w:rPr>
+              <w:t>1)=</w:t>
+            </w:r>
+            <w:proofErr w:type="gramEnd"/>
+            <w:r>
+              <w:rPr>
+                <w:sz w:val="24"/>
+                <w:szCs w:val="24"/>
+              </w:rPr>
+              <w:t>2 → x₂​=3</w:t>
+            </w:r>
+            <w:r>
+              <w:rPr>
+                <w:sz w:val="24"/>
+                <w:szCs w:val="24"/>
+              </w:rPr>
+              <w:tab/>
+            </w:r>
+          </w:p>
+          <w:p>
+            <w:pPr>
+              <w:spacing w:after="160" w:line="259" w:lineRule="auto"/>
+              <w:rPr>
+                <w:sz w:val="24"/>
+                <w:szCs w:val="24"/>
+              </w:rPr>
+            </w:pPr>
+            <w:r>
+              <w:rPr>
+                <w:sz w:val="24"/>
+                <w:szCs w:val="24"/>
+              </w:rPr>
+              <w:t>(3-</w:t>
+            </w:r>
+            <w:proofErr w:type="gramStart"/>
+            <w:r>
+              <w:rPr>
+                <w:sz w:val="24"/>
+                <w:szCs w:val="24"/>
+              </w:rPr>
+              <w:t>2)=</w:t>
+            </w:r>
+            <w:proofErr w:type="gramEnd"/>
+            <w:r>
+              <w:rPr>
+                <w:sz w:val="24"/>
+                <w:szCs w:val="24"/>
+              </w:rPr>
+              <w:t>1 → x₂​=2</w:t>
+            </w:r>
+            <w:r>
+              <w:rPr>
+                <w:sz w:val="24"/>
+                <w:szCs w:val="24"/>
+              </w:rPr>
+              <w:tab/>
+            </w:r>
+          </w:p>
+          <w:p>
+            <w:pPr>
+              <w:spacing w:after="160" w:line="259" w:lineRule="auto"/>
+              <w:rPr>
+                <w:sz w:val="24"/>
+                <w:szCs w:val="24"/>
+              </w:rPr>
+            </w:pPr>
+            <w:r>
+              <w:rPr>
+                <w:sz w:val="24"/>
+                <w:szCs w:val="24"/>
+              </w:rPr>
+              <w:t>(3-</w:t>
+            </w:r>
+            <w:proofErr w:type="gramStart"/>
+            <w:r>
+              <w:rPr>
+                <w:sz w:val="24"/>
+                <w:szCs w:val="24"/>
+              </w:rPr>
+              <w:t>3)=</w:t>
+            </w:r>
+            <w:proofErr w:type="gramEnd"/>
+            <w:r>
+              <w:rPr>
+                <w:sz w:val="24"/>
+                <w:szCs w:val="24"/>
+              </w:rPr>
+              <w:t>0 → x₂=1</w:t>
+            </w:r>
+          </w:p>
+        </w:tc>
+        <w:tc>
+          <w:tcPr>
+            <w:tcW w:w="0" w:type="auto"/>
+            <w:hideMark/>
+          </w:tcPr>
+          <w:p>
+            <w:pPr>
+              <w:spacing w:after="160" w:line="259" w:lineRule="auto"/>
+              <w:rPr>
+                <w:sz w:val="24"/>
+                <w:szCs w:val="24"/>
+              </w:rPr>
+            </w:pPr>
+            <m:oMathPara>
+              <m:oMath>
+                <m:r>
+                  <w:rPr>
+                    <w:rFonts w:ascii="Cambria Math" w:hAnsi="Cambria Math"/>
+                    <w:sz w:val="24"/>
+                    <w:szCs w:val="24"/>
+                  </w:rPr>
+                  <m:t>4×1=4</m:t>
+                </m:r>
+              </m:oMath>
+            </m:oMathPara>
+          </w:p>
+        </w:tc>
+        <w:tc>
+          <w:tcPr>
+            <w:tcW w:w="0" w:type="auto"/>
+            <w:hideMark/>
+          </w:tcPr>
+          <w:p>
+            <w:pPr>
+              <w:spacing w:after="160" w:line="259" w:lineRule="auto"/>
+              <w:rPr>
+                <w:sz w:val="24"/>
+                <w:szCs w:val="24"/>
+              </w:rPr>
+            </w:pPr>
+            <m:oMathPara>
+              <m:oMath>
+                <m:r>
+                  <w:rPr>
+                    <w:rFonts w:ascii="Cambria Math" w:hAnsi="Cambria Math"/>
+                    <w:sz w:val="24"/>
+                    <w:szCs w:val="24"/>
+                  </w:rPr>
+                  <m:t>3×2=6</m:t>
+                </m:r>
+              </m:oMath>
+            </m:oMathPara>
+          </w:p>
+        </w:tc>
+        <w:tc>
+          <w:tcPr>
+            <w:tcW w:w="0" w:type="auto"/>
+            <w:hideMark/>
+          </w:tcPr>
+          <w:p>
+            <w:pPr>
+              <w:spacing w:after="160" w:line="259" w:lineRule="auto"/>
+              <w:rPr>
+                <w:sz w:val="24"/>
+                <w:szCs w:val="24"/>
+              </w:rPr>
+            </w:pPr>
+            <m:oMathPara>
+              <m:oMath>
+                <m:r>
+                  <w:rPr>
+                    <w:rFonts w:ascii="Cambria Math" w:hAnsi="Cambria Math"/>
+                    <w:sz w:val="24"/>
+                    <w:szCs w:val="24"/>
+                  </w:rPr>
+                  <m:t>2×0=0</m:t>
+                </m:r>
+              </m:oMath>
+            </m:oMathPara>
+          </w:p>
+        </w:tc>
+        <w:tc>
+          <w:tcPr>
+            <w:tcW w:w="0" w:type="auto"/>
+            <w:hideMark/>
+          </w:tcPr>
+          <w:p>
+            <w:pPr>
+              <w:spacing w:after="160" w:line="259" w:lineRule="auto"/>
+              <w:rPr>
+                <w:sz w:val="24"/>
+                <w:szCs w:val="24"/>
+              </w:rPr>
+            </w:pPr>
+            <m:oMathPara>
+              <m:oMath>
+                <m:r>
+                  <w:rPr>
+                    <w:rFonts w:ascii="Cambria Math" w:hAnsi="Cambria Math"/>
+                    <w:sz w:val="24"/>
+                    <w:szCs w:val="24"/>
+                  </w:rPr>
+                  <m:t>1×0=0</m:t>
+                </m:r>
+              </m:oMath>
+            </m:oMathPara>
+          </w:p>
+        </w:tc>
+        <w:tc>
+          <w:tcPr>
+            <w:tcW w:w="0" w:type="auto"/>
+            <w:hideMark/>
+          </w:tcPr>
+          <w:p>
+            <w:pPr>
+              <w:spacing w:after="160" w:line="259" w:lineRule="auto"/>
+              <w:rPr>
+                <w:sz w:val="24"/>
+                <w:szCs w:val="24"/>
+              </w:rPr>
+            </w:pPr>
+            <w:r>
+              <w:rPr>
+                <w:b/>
+                <w:bCs/>
+                <w:sz w:val="24"/>
+                <w:szCs w:val="24"/>
+              </w:rPr>
+              <w:t>10</w:t>
+            </w:r>
+          </w:p>
+        </w:tc>
+      </w:tr>
+    </w:tbl>
+    <w:p>
+      <w:pPr>
+        <w:rPr>
+          <w:b/>
+          <w:bCs/>
+          <w:sz w:val="24"/>
+          <w:szCs w:val="24"/>
+        </w:rPr>
+      </w:pPr>
+      <w:r>
+        <w:rPr>
+          <w:b/>
+          <w:bCs/>
+          <w:sz w:val="24"/>
+          <w:szCs w:val="24"/>
+        </w:rPr>
+        <w:t>Step 3: Verification of Shifts</w:t>
+      </w:r>
+    </w:p>
+    <w:p>
+      <w:pPr>
+        <w:numPr>
+          <w:ilvl w:val="0"/>
+          <w:numId w:val="4"/>
+        </w:numPr>
+        <w:rPr>
+          <w:sz w:val="24"/>
+          <w:szCs w:val="24"/>
+        </w:rPr>
+      </w:pPr>
+      <m:oMath>
+        <m:r>
+          <w:rPr>
+            <w:rFonts w:ascii="Cambria Math" w:hAnsi="Cambria Math"/>
+            <w:sz w:val="24"/>
+            <w:szCs w:val="24"/>
+          </w:rPr>
+          <m:t>n=0</m:t>
+        </m:r>
+      </m:oMath>
+      <w:r>
+        <w:rPr>
+          <w:sz w:val="24"/>
+          <w:szCs w:val="24"/>
+        </w:rPr>
+        <w:t xml:space="preserve">: No shift → but </w:t>
+      </w:r>
+      <w:r>
+        <w:rPr>
+          <w:b/>
+          <w:bCs/>
+          <w:sz w:val="24"/>
+          <w:szCs w:val="24"/>
+        </w:rPr>
+        <w:t xml:space="preserve">circular for </w:t>
+      </w:r>
+      <m:oMath>
+        <m:sSub>
+          <m:sSubPr>
+            <m:ctrlPr>
+              <w:rPr>
+                <w:rFonts w:ascii="Cambria Math" w:hAnsi="Cambria Math"/>
+                <w:sz w:val="24"/>
+                <w:szCs w:val="24"/>
+              </w:rPr>
+            </m:ctrlPr>
+          </m:sSubPr>
+          <m:e>
+            <m:r>
+              <w:rPr>
+                <w:rFonts w:ascii="Cambria Math" w:hAnsi="Cambria Math"/>
+                <w:sz w:val="24"/>
+                <w:szCs w:val="24"/>
+              </w:rPr>
+              <m:t>x</m:t>
+            </m:r>
+          </m:e>
+          <m:sub>
+            <m:r>
+              <w:rPr>
+                <w:rFonts w:ascii="Cambria Math" w:hAnsi="Cambria Math"/>
+                <w:sz w:val="24"/>
+                <w:szCs w:val="24"/>
+              </w:rPr>
+              <m:t>2</m:t>
+            </m:r>
+          </m:sub>
+        </m:sSub>
+        <m:r>
+          <w:rPr>
+            <w:rFonts w:ascii="Cambria Math" w:hAnsi="Cambria Math"/>
+            <w:sz w:val="24"/>
+            <w:szCs w:val="24"/>
+          </w:rPr>
+          <m:t>[n-k]</m:t>
+        </m:r>
+      </m:oMath>
+      <w:r>
+        <w:rPr>
+          <w:sz w:val="24"/>
+          <w:szCs w:val="24"/>
+        </w:rPr>
+        <w:t xml:space="preserve">: </w:t>
+      </w:r>
+    </w:p>
+    <w:p>
+      <w:pPr>
+        <w:ind w:left="720"/>
+        <w:rPr>
+          <w:sz w:val="24"/>
+          <w:szCs w:val="24"/>
+        </w:rPr>
+      </w:pPr>
+      <w:r>
+        <w:rPr>
+          <w:sz w:val="24"/>
+          <w:szCs w:val="24"/>
+        </w:rPr>
+        <w:t xml:space="preserve">position </w:t>
+      </w:r>
+      <m:oMath>
+        <m:r>
+          <w:rPr>
+            <w:rFonts w:ascii="Cambria Math" w:hAnsi="Cambria Math"/>
+            <w:sz w:val="24"/>
+            <w:szCs w:val="24"/>
+          </w:rPr>
+          <m:t>k=0</m:t>
+        </m:r>
+      </m:oMath>
+      <w:r>
+        <w:rPr>
+          <w:sz w:val="24"/>
+          <w:szCs w:val="24"/>
+        </w:rPr>
+        <w:t xml:space="preserve">: </w:t>
+      </w:r>
+      <m:oMath>
+        <m:sSub>
+          <m:sSubPr>
+            <m:ctrlPr>
+              <w:rPr>
+                <w:rFonts w:ascii="Cambria Math" w:hAnsi="Cambria Math"/>
+                <w:sz w:val="24"/>
+                <w:szCs w:val="24"/>
+              </w:rPr>
+            </m:ctrlPr>
+          </m:sSubPr>
+          <m:e>
+            <m:r>
+              <w:rPr>
+                <w:rFonts w:ascii="Cambria Math" w:hAnsi="Cambria Math"/>
+                <w:sz w:val="24"/>
+                <w:szCs w:val="24"/>
+              </w:rPr>
+              <m:t>x</m:t>
+            </m:r>
+          </m:e>
+          <m:sub>
+            <m:r>
+              <w:rPr>
+                <w:rFonts w:ascii="Cambria Math" w:hAnsi="Cambria Math"/>
+                <w:sz w:val="24"/>
+                <w:szCs w:val="24"/>
+              </w:rPr>
+              <m:t>2</m:t>
+            </m:r>
+          </m:sub>
+        </m:sSub>
+        <m:r>
+          <w:rPr>
+            <w:rFonts w:ascii="Cambria Math" w:hAnsi="Cambria Math"/>
+            <w:sz w:val="24"/>
+            <w:szCs w:val="24"/>
+          </w:rPr>
+          <m:t>=1</m:t>
+        </m:r>
+      </m:oMath>
+      <w:r>
+        <w:rPr>
+          <w:sz w:val="24"/>
+          <w:szCs w:val="24"/>
+        </w:rPr>
+        <w:t>,</w:t>
+      </w:r>
+      <w:r>
+        <w:rPr>
+          <w:sz w:val="24"/>
+          <w:szCs w:val="24"/>
+        </w:rPr>
+        <w:t xml:space="preserve">    </w:t>
+      </w:r>
+    </w:p>
+    <w:p>
+      <w:pPr>
+        <w:ind w:left="720"/>
+        <w:rPr>
+          <w:sz w:val="24"/>
+          <w:szCs w:val="24"/>
+        </w:rPr>
+      </w:pPr>
+      <w:r>
+        <w:rPr>
+          <w:sz w:val="24"/>
+          <w:szCs w:val="24"/>
+        </w:rPr>
+        <w:t>position</w:t>
+      </w:r>
+      <w:r>
+        <w:rPr>
+          <w:sz w:val="24"/>
+          <w:szCs w:val="24"/>
+        </w:rPr>
+        <w:t xml:space="preserve"> </w:t>
+      </w:r>
+      <m:oMath>
+        <m:r>
+          <w:rPr>
+            <w:rFonts w:ascii="Cambria Math" w:hAnsi="Cambria Math"/>
+            <w:sz w:val="24"/>
+            <w:szCs w:val="24"/>
+          </w:rPr>
+          <m:t>k=1</m:t>
+        </m:r>
+      </m:oMath>
+      <w:r>
+        <w:rPr>
+          <w:sz w:val="24"/>
+          <w:szCs w:val="24"/>
+        </w:rPr>
+        <w:t xml:space="preserve">: </w:t>
+      </w:r>
+      <m:oMath>
+        <m:sSub>
+          <m:sSubPr>
+            <m:ctrlPr>
+              <w:rPr>
+                <w:rFonts w:ascii="Cambria Math" w:hAnsi="Cambria Math"/>
+                <w:sz w:val="24"/>
+                <w:szCs w:val="24"/>
+              </w:rPr>
+            </m:ctrlPr>
+          </m:sSubPr>
+          <m:e>
+            <m:r>
+              <w:rPr>
+                <w:rFonts w:ascii="Cambria Math" w:hAnsi="Cambria Math"/>
+                <w:sz w:val="24"/>
+                <w:szCs w:val="24"/>
+              </w:rPr>
+              <m:t>x</m:t>
+            </m:r>
+          </m:e>
+          <m:sub>
+            <m:r>
+              <w:rPr>
+                <w:rFonts w:ascii="Cambria Math" w:hAnsi="Cambria Math"/>
+                <w:sz w:val="24"/>
+                <w:szCs w:val="24"/>
+              </w:rPr>
+              <m:t>2</m:t>
+            </m:r>
+          </m:sub>
+        </m:sSub>
+        <m:r>
+          <w:rPr>
+            <w:rFonts w:ascii="Cambria Math" w:hAnsi="Cambria Math"/>
+            <w:sz w:val="24"/>
+            <w:szCs w:val="24"/>
+          </w:rPr>
+          <m:t>[-1</m:t>
+        </m:r>
+        <m:r>
+          <m:rPr>
+            <m:sty m:val="p"/>
+          </m:rPr>
+          <w:rPr>
+            <w:rFonts w:ascii="Cambria Math" w:hAnsi="Cambria Math"/>
+            <w:sz w:val="24"/>
+            <w:szCs w:val="24"/>
+          </w:rPr>
+          <m:t>mod</m:t>
+        </m:r>
+        <m:r>
+          <m:rPr>
+            <m:nor/>
+          </m:rPr>
+          <w:rPr>
+            <w:sz w:val="24"/>
+            <w:szCs w:val="24"/>
+          </w:rPr>
+          <m:t>  </m:t>
+        </m:r>
+        <m:r>
+          <w:rPr>
+            <w:rFonts w:ascii="Cambria Math" w:hAnsi="Cambria Math"/>
+            <w:sz w:val="24"/>
+            <w:szCs w:val="24"/>
+          </w:rPr>
+          <m:t>4]=</m:t>
+        </m:r>
+        <m:sSub>
+          <m:sSubPr>
+            <m:ctrlPr>
+              <w:rPr>
+                <w:rFonts w:ascii="Cambria Math" w:hAnsi="Cambria Math"/>
+                <w:sz w:val="24"/>
+                <w:szCs w:val="24"/>
+              </w:rPr>
+            </m:ctrlPr>
+          </m:sSubPr>
+          <m:e>
+            <m:r>
+              <w:rPr>
+                <w:rFonts w:ascii="Cambria Math" w:hAnsi="Cambria Math"/>
+                <w:sz w:val="24"/>
+                <w:szCs w:val="24"/>
+              </w:rPr>
+              <m:t>x</m:t>
+            </m:r>
+          </m:e>
+          <m:sub>
+            <m:r>
+              <w:rPr>
+                <w:rFonts w:ascii="Cambria Math" w:hAnsi="Cambria Math"/>
+                <w:sz w:val="24"/>
+                <w:szCs w:val="24"/>
+              </w:rPr>
+              <m:t>2</m:t>
+            </m:r>
+          </m:sub>
+        </m:sSub>
+        <m:r>
+          <w:rPr>
+            <w:rFonts w:ascii="Cambria Math" w:hAnsi="Cambria Math"/>
+            <w:sz w:val="24"/>
+            <w:szCs w:val="24"/>
+          </w:rPr>
+          <m:t>[3]=4</m:t>
+        </m:r>
+      </m:oMath>
+      <w:r>
+        <w:rPr>
+          <w:sz w:val="24"/>
+          <w:szCs w:val="24"/>
+        </w:rPr>
+        <w:t>,</w:t>
+      </w:r>
+      <w:r>
+        <w:rPr>
+          <w:sz w:val="24"/>
+          <w:szCs w:val="24"/>
+        </w:rPr>
+        <w:t xml:space="preserve"> </w:t>
+      </w:r>
+      <w:r>
+        <w:rPr>
+          <w:sz w:val="24"/>
+          <w:szCs w:val="24"/>
+        </w:rPr>
+        <w:t xml:space="preserve"> etc.</w:t>
+      </w:r>
+      <w:r>
+        <w:rPr>
+          <w:sz w:val="24"/>
+          <w:szCs w:val="24"/>
+        </w:rPr>
+        <w:t xml:space="preserve"> </w:t>
+      </w:r>
+    </w:p>
+    <w:p>
+      <w:pPr>
+        <w:numPr>
+          <w:ilvl w:val="0"/>
+          <w:numId w:val="4"/>
+        </w:numPr>
+        <w:rPr>
+          <w:sz w:val="24"/>
+          <w:szCs w:val="24"/>
+        </w:rPr>
+      </w:pPr>
+      <m:oMath>
+        <m:r>
+          <w:rPr>
+            <w:rFonts w:ascii="Cambria Math" w:hAnsi="Cambria Math"/>
+            <w:sz w:val="24"/>
+            <w:szCs w:val="24"/>
+          </w:rPr>
+          <m:t>n=1</m:t>
+        </m:r>
+      </m:oMath>
+      <w:r>
+        <w:rPr>
+          <w:sz w:val="24"/>
+          <w:szCs w:val="24"/>
+        </w:rPr>
+        <w:t>: Left shift 1 →</w:t>
+      </w:r>
+      <w:r>
+        <w:rPr>
+          <w:sz w:val="24"/>
+          <w:szCs w:val="24"/>
+        </w:rPr>
+        <w:t xml:space="preserve"> </w:t>
+      </w:r>
+    </w:p>
+    <w:p>
+      <w:pPr>
+        <w:numPr>
+          <w:ilvl w:val="0"/>
+          <w:numId w:val="4"/>
+        </w:numPr>
+        <w:rPr>
+          <w:sz w:val="24"/>
+          <w:szCs w:val="24"/>
+        </w:rPr>
+      </w:pPr>
+      <m:oMath>
+        <m:r>
+          <w:rPr>
+            <w:rFonts w:ascii="Cambria Math" w:hAnsi="Cambria Math"/>
+            <w:sz w:val="24"/>
+            <w:szCs w:val="24"/>
+          </w:rPr>
+          <m:t>n=2</m:t>
+        </m:r>
+      </m:oMath>
+      <w:r>
+        <w:rPr>
+          <w:sz w:val="24"/>
+          <w:szCs w:val="24"/>
+        </w:rPr>
+        <w:t>: Left shift 2 →</w:t>
+      </w:r>
+      <w:r>
+        <w:rPr>
+          <w:sz w:val="24"/>
+          <w:szCs w:val="24"/>
+        </w:rPr>
+        <w:t xml:space="preserve"> </w:t>
+      </w:r>
+    </w:p>
+    <w:p>
+      <w:pPr>
+        <w:numPr>
+          <w:ilvl w:val="0"/>
+          <w:numId w:val="4"/>
+        </w:numPr>
+        <w:rPr>
+          <w:b/>
+          <w:bCs/>
+          <w:sz w:val="24"/>
+          <w:szCs w:val="24"/>
+        </w:rPr>
+      </w:pPr>
+      <m:oMath>
+        <m:r>
+          <w:rPr>
+            <w:rFonts w:ascii="Cambria Math" w:hAnsi="Cambria Math"/>
+            <w:sz w:val="24"/>
+            <w:szCs w:val="24"/>
+          </w:rPr>
+          <m:t>n=3</m:t>
+        </m:r>
+      </m:oMath>
+      <w:r>
+        <w:rPr>
+          <w:sz w:val="24"/>
+          <w:szCs w:val="24"/>
+        </w:rPr>
+        <w:t>: Left shift 3 →</w:t>
+      </w:r>
+    </w:p>
+    <w:p>
+      <w:pPr>
+        <w:ind w:left="360"/>
+        <w:rPr>
+          <w:b/>
+          <w:bCs/>
+          <w:sz w:val="24"/>
+          <w:szCs w:val="24"/>
+        </w:rPr>
+      </w:pPr>
+      <w:r>
+        <w:rPr>
+          <w:b/>
+          <w:bCs/>
+          <w:sz w:val="24"/>
+          <w:szCs w:val="24"/>
+        </w:rPr>
+        <w:t>Final Result</w:t>
+      </w:r>
+      <w:r>
+        <w:rPr>
+          <w:b/>
+          <w:bCs/>
+          <w:sz w:val="24"/>
+          <w:szCs w:val="24"/>
+        </w:rPr>
+        <w:t xml:space="preserve"> </w:t>
+      </w:r>
+      <w:r>
+        <w:rPr>
+          <w:b/>
+          <w:bCs/>
+          <w:sz w:val="24"/>
+          <w:szCs w:val="24"/>
+        </w:rPr>
+        <w:tab/>
+      </w:r>
+      <w:r>
+        <w:rPr>
+          <w:b/>
+          <w:bCs/>
+          <w:sz w:val="24"/>
+          <w:szCs w:val="24"/>
+        </w:rPr>
+        <w:tab/>
+      </w:r>
+      <w:r>
+        <w:rPr>
+          <w:rFonts w:ascii="Cambria Math" w:hAnsi="Cambria Math"/>
+          <w:i/>
+          <w:sz w:val="24"/>
+          <w:szCs w:val="24"/>
+        </w:rPr>
+        <w:br/>
+      </w:r>
+      <m:oMathPara>
+        <m:oMath>
+          <m:r>
+            <w:rPr>
+              <w:rFonts w:ascii="Cambria Math" w:hAnsi="Cambria Math"/>
+              <w:sz w:val="24"/>
+              <w:szCs w:val="24"/>
+            </w:rPr>
+            <m:t>y</m:t>
+          </m:r>
+          <m:d>
+            <m:dPr>
+              <m:begChr m:val="["/>
+              <m:endChr m:val="]"/>
+              <m:ctrlPr>
+                <w:rPr>
+                  <w:rFonts w:ascii="Cambria Math" w:hAnsi="Cambria Math"/>
+                  <w:i/>
+                  <w:sz w:val="24"/>
+                  <w:szCs w:val="24"/>
+                </w:rPr>
+              </m:ctrlPr>
+            </m:dPr>
+            <m:e>
+              <m:r>
+                <w:rPr>
+                  <w:rFonts w:ascii="Cambria Math" w:hAnsi="Cambria Math"/>
+                  <w:sz w:val="24"/>
+                  <w:szCs w:val="24"/>
+                </w:rPr>
+                <m:t>n</m:t>
+              </m:r>
+            </m:e>
+          </m:d>
+          <m:r>
+            <w:rPr>
+              <w:rFonts w:ascii="Cambria Math" w:hAnsi="Cambria Math"/>
+              <w:sz w:val="24"/>
+              <w:szCs w:val="24"/>
+            </w:rPr>
+            <m:t>=</m:t>
+          </m:r>
+          <m:d>
+            <m:dPr>
+              <m:begChr m:val="["/>
+              <m:endChr m:val="]"/>
+              <m:ctrlPr>
+                <w:rPr>
+                  <w:rFonts w:ascii="Cambria Math" w:hAnsi="Cambria Math"/>
+                  <w:i/>
+                  <w:sz w:val="24"/>
+                  <w:szCs w:val="24"/>
+                </w:rPr>
+              </m:ctrlPr>
+            </m:dPr>
+            <m:e>
+              <m:r>
+                <w:rPr>
+                  <w:rFonts w:ascii="Cambria Math" w:hAnsi="Cambria Math"/>
+                  <w:sz w:val="24"/>
+                  <w:szCs w:val="24"/>
+                </w:rPr>
+                <m:t>9,4,7,10</m:t>
+              </m:r>
+            </m:e>
+          </m:d>
+          <m:r>
+            <w:rPr>
+              <w:rFonts w:ascii="Cambria Math" w:hAnsi="Cambria Math"/>
+              <w:sz w:val="24"/>
+              <w:szCs w:val="24"/>
+            </w:rPr>
+            <m:t xml:space="preserve">                </m:t>
+          </m:r>
+          <m:r>
+            <w:rPr>
+              <w:rFonts w:ascii="Cambria Math" w:hAnsi="Cambria Math"/>
+              <w:sz w:val="24"/>
+              <w:szCs w:val="24"/>
+            </w:rPr>
+            <m:t>(n=0,1,2,3)</m:t>
+          </m:r>
+        </m:oMath>
+      </m:oMathPara>
+    </w:p>
+    <w:p>
+      <w:pPr>
+        <w:rPr>
+          <w:sz w:val="24"/>
+          <w:szCs w:val="24"/>
+        </w:rPr>
+      </w:pPr>
+      <w:r>
+        <w:rPr>
+          <w:i/>
+          <w:sz w:val="24"/>
+          <w:szCs w:val="24"/>
+        </w:rPr>
+        <w:lastRenderedPageBreak/>
+        <w:br/>
+      </w:r>
+    </w:p>
+    <w:p>
+      <w:pPr>
+        <w:rPr>
+          <w:sz w:val="24"/>
+          <w:szCs w:val="24"/>
+        </w:rPr>
+      </w:pPr>
     </w:p>
     <w:sectPr>
       <w:pgSz w:w="11906" w:h="16838"/>
@@ -6060,6 +10482,155 @@
 <file path=word/numbering.xml><?xml version="1.0" encoding="utf-8"?>
 <w:numbering xmlns:wpc="http://schemas.microsoft.com/office/word/2010/wordprocessingCanvas" xmlns:cx="http://schemas.microsoft.com/office/drawing/2014/chartex" xmlns:cx1="http://schemas.microsoft.com/office/drawing/2015/9/8/chartex" xmlns:cx2="http://schemas.microsoft.com/office/drawing/2015/10/21/chartex" xmlns:cx3="http://schemas.microsoft.com/office/drawing/2016/5/9/chartex" xmlns:cx4="http://schemas.microsoft.com/office/drawing/2016/5/10/chartex" xmlns:cx5="http://schemas.microsoft.com/office/drawing/2016/5/11/chartex" xmlns:cx6="http://schemas.microsoft.com/office/drawing/2016/5/12/chartex" xmlns:cx7="http://schemas.microsoft.com/office/drawing/2016/5/13/chartex" xmlns:cx8="http://schemas.microsoft.com/office/drawing/2016/5/14/chartex" xmlns:mc="http://schemas.openxmlformats.org/markup-compatibility/2006" xmlns:aink="http://schemas.microsoft.com/office/drawing/2016/ink" xmlns:am3d="http://schemas.microsoft.com/office/drawing/2017/model3d" xmlns:o="urn:schemas-microsoft-com:office:office" xmlns:oel="http://schemas.microsoft.com/office/2019/extlst" xmlns:r="http://schemas.openxmlformats.org/officeDocument/2006/relationships" xmlns:m="http://schemas.openxmlformats.org/officeDocument/2006/math" xmlns:v="urn:schemas-microsoft-com:vml" xmlns:wp14="http://schemas.microsoft.com/office/word/2010/wordprocessingDrawing" xmlns:wp="http://schemas.openxmlformats.org/drawingml/2006/wordprocessingDrawing" xmlns:w10="urn:schemas-microsoft-com:office:word" xmlns:w="http://schemas.openxmlformats.org/wordprocessingml/2006/main" xmlns:w14="http://schemas.microsoft.com/office/word/2010/wordml" xmlns:w15="http://schemas.microsoft.com/office/word/2012/wordml" xmlns:w16cex="http://schemas.microsoft.com/office/word/2018/wordml/cex" xmlns:w16cid="http://schemas.microsoft.com/office/word/2016/wordml/cid" xmlns:w16="http://schemas.microsoft.com/office/word/2018/wordml" xmlns:w16du="http://schemas.microsoft.com/office/word/2023/wordml/word16du" xmlns:w16sdtdh="http://schemas.microsoft.com/office/word/2020/wordml/sdtdatahash" xmlns:w16sdtfl="http://schemas.microsoft.com/office/word/2024/wordml/sdtformatlock" xmlns:w16se="http://schemas.microsoft.com/office/word/2015/wordml/symex" xmlns:wpg="http://schemas.microsoft.com/office/word/2010/wordprocessingGroup" xmlns:wpi="http://schemas.microsoft.com/office/word/2010/wordprocessingInk" xmlns:wne="http://schemas.microsoft.com/office/word/2006/wordml" xmlns:wps="http://schemas.microsoft.com/office/word/2010/wordprocessingShape" mc:Ignorable="w14 w15 w16se w16cid w16 w16cex w16sdtdh w16sdtfl w16du wp14">
   <w:abstractNum w:abstractNumId="0" w15:restartNumberingAfterBreak="0">
+    <w:nsid w:val="152F507D"/>
+    <w:multiLevelType w:val="multilevel"/>
+    <w:tmpl w:val="3FD8A30C"/>
+    <w:lvl w:ilvl="0">
+      <w:start w:val="1"/>
+      <w:numFmt w:val="bullet"/>
+      <w:lvlText w:val=""/>
+      <w:lvlJc w:val="left"/>
+      <w:pPr>
+        <w:tabs>
+          <w:tab w:val="num" w:pos="720"/>
+        </w:tabs>
+        <w:ind w:left="720" w:hanging="360"/>
+      </w:pPr>
+      <w:rPr>
+        <w:rFonts w:ascii="Symbol" w:hAnsi="Symbol" w:hint="default"/>
+        <w:sz w:val="20"/>
+      </w:rPr>
+    </w:lvl>
+    <w:lvl w:ilvl="1" w:tentative="1">
+      <w:start w:val="1"/>
+      <w:numFmt w:val="bullet"/>
+      <w:lvlText w:val="o"/>
+      <w:lvlJc w:val="left"/>
+      <w:pPr>
+        <w:tabs>
+          <w:tab w:val="num" w:pos="1440"/>
+        </w:tabs>
+        <w:ind w:left="1440" w:hanging="360"/>
+      </w:pPr>
+      <w:rPr>
+        <w:rFonts w:ascii="Courier New" w:hAnsi="Courier New" w:hint="default"/>
+        <w:sz w:val="20"/>
+      </w:rPr>
+    </w:lvl>
+    <w:lvl w:ilvl="2" w:tentative="1">
+      <w:start w:val="1"/>
+      <w:numFmt w:val="bullet"/>
+      <w:lvlText w:val=""/>
+      <w:lvlJc w:val="left"/>
+      <w:pPr>
+        <w:tabs>
+          <w:tab w:val="num" w:pos="2160"/>
+        </w:tabs>
+        <w:ind w:left="2160" w:hanging="360"/>
+      </w:pPr>
+      <w:rPr>
+        <w:rFonts w:ascii="Wingdings" w:hAnsi="Wingdings" w:hint="default"/>
+        <w:sz w:val="20"/>
+      </w:rPr>
+    </w:lvl>
+    <w:lvl w:ilvl="3" w:tentative="1">
+      <w:start w:val="1"/>
+      <w:numFmt w:val="bullet"/>
+      <w:lvlText w:val=""/>
+      <w:lvlJc w:val="left"/>
+      <w:pPr>
+        <w:tabs>
+          <w:tab w:val="num" w:pos="2880"/>
+        </w:tabs>
+        <w:ind w:left="2880" w:hanging="360"/>
+      </w:pPr>
+      <w:rPr>
+        <w:rFonts w:ascii="Wingdings" w:hAnsi="Wingdings" w:hint="default"/>
+        <w:sz w:val="20"/>
+      </w:rPr>
+    </w:lvl>
+    <w:lvl w:ilvl="4" w:tentative="1">
+      <w:start w:val="1"/>
+      <w:numFmt w:val="bullet"/>
+      <w:lvlText w:val=""/>
+      <w:lvlJc w:val="left"/>
+      <w:pPr>
+        <w:tabs>
+          <w:tab w:val="num" w:pos="3600"/>
+        </w:tabs>
+        <w:ind w:left="3600" w:hanging="360"/>
+      </w:pPr>
+      <w:rPr>
+        <w:rFonts w:ascii="Wingdings" w:hAnsi="Wingdings" w:hint="default"/>
+        <w:sz w:val="20"/>
+      </w:rPr>
+    </w:lvl>
+    <w:lvl w:ilvl="5" w:tentative="1">
+      <w:start w:val="1"/>
+      <w:numFmt w:val="bullet"/>
+      <w:lvlText w:val=""/>
+      <w:lvlJc w:val="left"/>
+      <w:pPr>
+        <w:tabs>
+          <w:tab w:val="num" w:pos="4320"/>
+        </w:tabs>
+        <w:ind w:left="4320" w:hanging="360"/>
+      </w:pPr>
+      <w:rPr>
+        <w:rFonts w:ascii="Wingdings" w:hAnsi="Wingdings" w:hint="default"/>
+        <w:sz w:val="20"/>
+      </w:rPr>
+    </w:lvl>
+    <w:lvl w:ilvl="6" w:tentative="1">
+      <w:start w:val="1"/>
+      <w:numFmt w:val="bullet"/>
+      <w:lvlText w:val=""/>
+      <w:lvlJc w:val="left"/>
+      <w:pPr>
+        <w:tabs>
+          <w:tab w:val="num" w:pos="5040"/>
+        </w:tabs>
+        <w:ind w:left="5040" w:hanging="360"/>
+      </w:pPr>
+      <w:rPr>
+        <w:rFonts w:ascii="Wingdings" w:hAnsi="Wingdings" w:hint="default"/>
+        <w:sz w:val="20"/>
+      </w:rPr>
+    </w:lvl>
+    <w:lvl w:ilvl="7" w:tentative="1">
+      <w:start w:val="1"/>
+      <w:numFmt w:val="bullet"/>
+      <w:lvlText w:val=""/>
+      <w:lvlJc w:val="left"/>
+      <w:pPr>
+        <w:tabs>
+          <w:tab w:val="num" w:pos="5760"/>
+        </w:tabs>
+        <w:ind w:left="5760" w:hanging="360"/>
+      </w:pPr>
+      <w:rPr>
+        <w:rFonts w:ascii="Wingdings" w:hAnsi="Wingdings" w:hint="default"/>
+        <w:sz w:val="20"/>
+      </w:rPr>
+    </w:lvl>
+    <w:lvl w:ilvl="8" w:tentative="1">
+      <w:start w:val="1"/>
+      <w:numFmt w:val="bullet"/>
+      <w:lvlText w:val=""/>
+      <w:lvlJc w:val="left"/>
+      <w:pPr>
+        <w:tabs>
+          <w:tab w:val="num" w:pos="6480"/>
+        </w:tabs>
+        <w:ind w:left="6480" w:hanging="360"/>
+      </w:pPr>
+      <w:rPr>
+        <w:rFonts w:ascii="Wingdings" w:hAnsi="Wingdings" w:hint="default"/>
+        <w:sz w:val="20"/>
+      </w:rPr>
+    </w:lvl>
+  </w:abstractNum>
+  <w:abstractNum w:abstractNumId="1" w15:restartNumberingAfterBreak="0">
     <w:nsid w:val="3A71461B"/>
     <w:multiLevelType w:val="multilevel"/>
     <w:tmpl w:val="706EB9DC"/>
@@ -6208,7 +10779,7 @@
       </w:rPr>
     </w:lvl>
   </w:abstractNum>
-  <w:abstractNum w:abstractNumId="1" w15:restartNumberingAfterBreak="0">
+  <w:abstractNum w:abstractNumId="2" w15:restartNumberingAfterBreak="0">
     <w:nsid w:val="3F3F0CD1"/>
     <w:multiLevelType w:val="multilevel"/>
     <w:tmpl w:val="9CA60DE6"/>
@@ -6357,11 +10928,166 @@
       </w:rPr>
     </w:lvl>
   </w:abstractNum>
+  <w:abstractNum w:abstractNumId="3" w15:restartNumberingAfterBreak="0">
+    <w:nsid w:val="787505AA"/>
+    <w:multiLevelType w:val="multilevel"/>
+    <w:tmpl w:val="DFB49860"/>
+    <w:lvl w:ilvl="0">
+      <w:start w:val="1"/>
+      <w:numFmt w:val="bullet"/>
+      <w:lvlText w:val=""/>
+      <w:lvlJc w:val="left"/>
+      <w:pPr>
+        <w:tabs>
+          <w:tab w:val="num" w:pos="720"/>
+        </w:tabs>
+        <w:ind w:left="720" w:hanging="360"/>
+      </w:pPr>
+      <w:rPr>
+        <w:rFonts w:ascii="Symbol" w:hAnsi="Symbol" w:hint="default"/>
+        <w:sz w:val="20"/>
+      </w:rPr>
+    </w:lvl>
+    <w:lvl w:ilvl="1" w:tentative="1">
+      <w:start w:val="1"/>
+      <w:numFmt w:val="bullet"/>
+      <w:lvlText w:val="o"/>
+      <w:lvlJc w:val="left"/>
+      <w:pPr>
+        <w:tabs>
+          <w:tab w:val="num" w:pos="1440"/>
+        </w:tabs>
+        <w:ind w:left="1440" w:hanging="360"/>
+      </w:pPr>
+      <w:rPr>
+        <w:rFonts w:ascii="Courier New" w:hAnsi="Courier New" w:hint="default"/>
+        <w:sz w:val="20"/>
+      </w:rPr>
+    </w:lvl>
+    <w:lvl w:ilvl="2" w:tentative="1">
+      <w:start w:val="1"/>
+      <w:numFmt w:val="bullet"/>
+      <w:lvlText w:val=""/>
+      <w:lvlJc w:val="left"/>
+      <w:pPr>
+        <w:tabs>
+          <w:tab w:val="num" w:pos="2160"/>
+        </w:tabs>
+        <w:ind w:left="2160" w:hanging="360"/>
+      </w:pPr>
+      <w:rPr>
+        <w:rFonts w:ascii="Wingdings" w:hAnsi="Wingdings" w:hint="default"/>
+        <w:sz w:val="20"/>
+      </w:rPr>
+    </w:lvl>
+    <w:lvl w:ilvl="3" w:tentative="1">
+      <w:start w:val="1"/>
+      <w:numFmt w:val="bullet"/>
+      <w:lvlText w:val=""/>
+      <w:lvlJc w:val="left"/>
+      <w:pPr>
+        <w:tabs>
+          <w:tab w:val="num" w:pos="2880"/>
+        </w:tabs>
+        <w:ind w:left="2880" w:hanging="360"/>
+      </w:pPr>
+      <w:rPr>
+        <w:rFonts w:ascii="Wingdings" w:hAnsi="Wingdings" w:hint="default"/>
+        <w:sz w:val="20"/>
+      </w:rPr>
+    </w:lvl>
+    <w:lvl w:ilvl="4" w:tentative="1">
+      <w:start w:val="1"/>
+      <w:numFmt w:val="bullet"/>
+      <w:lvlText w:val=""/>
+      <w:lvlJc w:val="left"/>
+      <w:pPr>
+        <w:tabs>
+          <w:tab w:val="num" w:pos="3600"/>
+        </w:tabs>
+        <w:ind w:left="3600" w:hanging="360"/>
+      </w:pPr>
+      <w:rPr>
+        <w:rFonts w:ascii="Wingdings" w:hAnsi="Wingdings" w:hint="default"/>
+        <w:sz w:val="20"/>
+      </w:rPr>
+    </w:lvl>
+    <w:lvl w:ilvl="5" w:tentative="1">
+      <w:start w:val="1"/>
+      <w:numFmt w:val="bullet"/>
+      <w:lvlText w:val=""/>
+      <w:lvlJc w:val="left"/>
+      <w:pPr>
+        <w:tabs>
+          <w:tab w:val="num" w:pos="4320"/>
+        </w:tabs>
+        <w:ind w:left="4320" w:hanging="360"/>
+      </w:pPr>
+      <w:rPr>
+        <w:rFonts w:ascii="Wingdings" w:hAnsi="Wingdings" w:hint="default"/>
+        <w:sz w:val="20"/>
+      </w:rPr>
+    </w:lvl>
+    <w:lvl w:ilvl="6" w:tentative="1">
+      <w:start w:val="1"/>
+      <w:numFmt w:val="bullet"/>
+      <w:lvlText w:val=""/>
+      <w:lvlJc w:val="left"/>
+      <w:pPr>
+        <w:tabs>
+          <w:tab w:val="num" w:pos="5040"/>
+        </w:tabs>
+        <w:ind w:left="5040" w:hanging="360"/>
+      </w:pPr>
+      <w:rPr>
+        <w:rFonts w:ascii="Wingdings" w:hAnsi="Wingdings" w:hint="default"/>
+        <w:sz w:val="20"/>
+      </w:rPr>
+    </w:lvl>
+    <w:lvl w:ilvl="7" w:tentative="1">
+      <w:start w:val="1"/>
+      <w:numFmt w:val="bullet"/>
+      <w:lvlText w:val=""/>
+      <w:lvlJc w:val="left"/>
+      <w:pPr>
+        <w:tabs>
+          <w:tab w:val="num" w:pos="5760"/>
+        </w:tabs>
+        <w:ind w:left="5760" w:hanging="360"/>
+      </w:pPr>
+      <w:rPr>
+        <w:rFonts w:ascii="Wingdings" w:hAnsi="Wingdings" w:hint="default"/>
+        <w:sz w:val="20"/>
+      </w:rPr>
+    </w:lvl>
+    <w:lvl w:ilvl="8" w:tentative="1">
+      <w:start w:val="1"/>
+      <w:numFmt w:val="bullet"/>
+      <w:lvlText w:val=""/>
+      <w:lvlJc w:val="left"/>
+      <w:pPr>
+        <w:tabs>
+          <w:tab w:val="num" w:pos="6480"/>
+        </w:tabs>
+        <w:ind w:left="6480" w:hanging="360"/>
+      </w:pPr>
+      <w:rPr>
+        <w:rFonts w:ascii="Wingdings" w:hAnsi="Wingdings" w:hint="default"/>
+        <w:sz w:val="20"/>
+      </w:rPr>
+    </w:lvl>
+  </w:abstractNum>
   <w:num w:numId="1" w16cid:durableId="1119838116">
+    <w:abstractNumId w:val="2"/>
+  </w:num>
+  <w:num w:numId="2" w16cid:durableId="1492915207">
     <w:abstractNumId w:val="1"/>
   </w:num>
-  <w:num w:numId="2" w16cid:durableId="1492915207">
+  <w:num w:numId="3" w16cid:durableId="1523665741">
     <w:abstractNumId w:val="0"/>
+  </w:num>
+  <w:num w:numId="4" w16cid:durableId="272833407">
+    <w:abstractNumId w:val="3"/>
   </w:num>
 </w:numbering>
 </file>
@@ -7306,6 +12032,25 @@
       <w:shd w:val="clear" w:color="auto" w:fill="E1DFDD"/>
     </w:rPr>
   </w:style>
+  <w:style w:type="table" w:styleId="TableGrid">
+    <w:name w:val="Table Grid"/>
+    <w:basedOn w:val="TableNormal"/>
+    <w:uiPriority w:val="39"/>
+    <w:rsid w:val="0020000F"/>
+    <w:pPr>
+      <w:spacing w:after="0" w:line="240" w:lineRule="auto"/>
+    </w:pPr>
+    <w:tblPr>
+      <w:tblBorders>
+        <w:top w:val="single" w:sz="4" w:space="0" w:color="auto"/>
+        <w:left w:val="single" w:sz="4" w:space="0" w:color="auto"/>
+        <w:bottom w:val="single" w:sz="4" w:space="0" w:color="auto"/>
+        <w:right w:val="single" w:sz="4" w:space="0" w:color="auto"/>
+        <w:insideH w:val="single" w:sz="4" w:space="0" w:color="auto"/>
+        <w:insideV w:val="single" w:sz="4" w:space="0" w:color="auto"/>
+      </w:tblBorders>
+    </w:tblPr>
+  </w:style>
 </w:styles>
 </file>
 

</xml_diff>